<commit_message>
Navbar aangepast, footer op een andere plek geinclued en home aangepast
</commit_message>
<xml_diff>
--- a/laravel documentatie.docx
+++ b/laravel documentatie.docx
@@ -78,17 +78,7 @@
           <w:szCs w:val="24"/>
           <w:lang w:val="nl-NL"/>
         </w:rPr>
-        <w:t>Seeder = met een seeder kan je een database table invullen / laten invullen</w:t>
-      </w:r>
-      <w:bookmarkStart w:id="0" w:name="_GoBack"/>
-      <w:bookmarkEnd w:id="0"/>
-      <w:r>
-        <w:rPr>
-          <w:sz w:val="24"/>
-          <w:szCs w:val="24"/>
-          <w:lang w:val="nl-NL"/>
-        </w:rPr>
-        <w:t xml:space="preserve"> met gegevens.</w:t>
+        <w:t>Seeder = met een seeder kan je een database table invullen / laten invullen met gegevens.</w:t>
       </w:r>
     </w:p>
     <w:p>
@@ -312,6 +302,75 @@
           <w:lang w:val="nl-NL"/>
         </w:rPr>
         <w:t>npm run watch = de compile function blijft doorgaan en als hij een aanpassing ziet voor hij deze meteen door.</w:t>
+      </w:r>
+    </w:p>
+    <w:p>
+      <w:pPr>
+        <w:rPr>
+          <w:sz w:val="24"/>
+          <w:szCs w:val="24"/>
+          <w:lang w:val="nl-NL"/>
+        </w:rPr>
+      </w:pPr>
+      <w:r>
+        <w:rPr>
+          <w:sz w:val="24"/>
+          <w:szCs w:val="24"/>
+          <w:lang w:val="nl-NL"/>
+        </w:rPr>
+        <w:t>php  artisan migrate = voert alle migrations uit.</w:t>
+      </w:r>
+    </w:p>
+    <w:p>
+      <w:pPr>
+        <w:rPr>
+          <w:sz w:val="24"/>
+          <w:szCs w:val="24"/>
+          <w:lang w:val="nl-NL"/>
+        </w:rPr>
+      </w:pPr>
+      <w:r>
+        <w:rPr>
+          <w:sz w:val="24"/>
+          <w:szCs w:val="24"/>
+          <w:lang w:val="nl-NL"/>
+        </w:rPr>
+        <w:t>php artisan make:controller $controllerName – resource = maakt een controller aan met de</w:t>
+      </w:r>
+      <w:r>
+        <w:rPr>
+          <w:sz w:val="24"/>
+          <w:szCs w:val="24"/>
+          <w:lang w:val="nl-NL"/>
+        </w:rPr>
+        <w:t xml:space="preserve"> algemenen CRUD functies er al in.</w:t>
+      </w:r>
+    </w:p>
+    <w:p>
+      <w:pPr>
+        <w:rPr>
+          <w:sz w:val="24"/>
+          <w:szCs w:val="24"/>
+          <w:lang w:val="nl-NL"/>
+        </w:rPr>
+      </w:pPr>
+      <w:r>
+        <w:rPr>
+          <w:sz w:val="24"/>
+          <w:szCs w:val="24"/>
+          <w:lang w:val="nl-NL"/>
+        </w:rPr>
+        <w:t>php  artisan route:list = laat alle routes zien die er op dit moment zijn.</w:t>
+      </w:r>
+      <w:bookmarkStart w:id="0" w:name="_GoBack"/>
+      <w:bookmarkEnd w:id="0"/>
+      <w:r>
+        <w:rPr>
+          <w:sz w:val="24"/>
+          <w:szCs w:val="24"/>
+          <w:lang w:val="nl-NL"/>
+        </w:rPr>
+        <w:t xml:space="preserve"> </w:t>
       </w:r>
     </w:p>
     <w:p>

</xml_diff>

<commit_message>
Producten kunnen nu in de cart worden toegevoegt.
</commit_message>
<xml_diff>
--- a/laravel documentatie.docx
+++ b/laravel documentatie.docx
@@ -88,7 +88,7 @@
           <w:bCs/>
           <w:sz w:val="32"/>
           <w:szCs w:val="32"/>
-          <w:lang w:val="en-US"/>
+          <w:lang w:val="nl-NL"/>
         </w:rPr>
       </w:pPr>
     </w:p>
@@ -175,7 +175,7 @@
         <w:rPr>
           <w:sz w:val="24"/>
           <w:szCs w:val="24"/>
-          <w:lang w:val="en-US"/>
+          <w:lang w:val="nl-NL"/>
         </w:rPr>
       </w:pPr>
       <w:r>
@@ -724,15 +724,7 @@
           <w:szCs w:val="24"/>
           <w:lang w:val="nl-NL"/>
         </w:rPr>
-        <w:t xml:space="preserve">php artisan make:seeder </w:t>
-      </w:r>
-      <w:r>
-        <w:rPr>
-          <w:sz w:val="24"/>
-          <w:szCs w:val="24"/>
-          <w:lang w:val="nl-NL"/>
-        </w:rPr>
-        <w:t>$NameTableSeeder = maakt een s</w:t>
+        <w:t>php artisan make:seeder $NameTableSeeder = maakt een s</w:t>
       </w:r>
       <w:r>
         <w:rPr>
@@ -742,8 +734,6 @@
         </w:rPr>
         <w:t>eeder.</w:t>
       </w:r>
-      <w:bookmarkStart w:id="0" w:name="_GoBack"/>
-      <w:bookmarkEnd w:id="0"/>
     </w:p>
     <w:p>
       <w:pPr>
@@ -1073,7 +1063,7 @@
           <w:bCs/>
           <w:sz w:val="32"/>
           <w:szCs w:val="32"/>
-          <w:lang w:val="en-US"/>
+          <w:lang w:val="nl-NL"/>
         </w:rPr>
       </w:pPr>
       <w:r>
@@ -1082,7 +1072,7 @@
           <w:bCs/>
           <w:sz w:val="32"/>
           <w:szCs w:val="32"/>
-          <w:lang w:val="en-US"/>
+          <w:lang w:val="nl-NL"/>
         </w:rPr>
         <w:t>Routing</w:t>
       </w:r>
@@ -1099,7 +1089,6 @@
         <w:rPr>
           <w:sz w:val="24"/>
           <w:szCs w:val="24"/>
-          <w:lang w:val="en-NL"/>
         </w:rPr>
         <w:t>Route::resource('photos.comments', 'Comment</w:t>
       </w:r>
@@ -1115,7 +1104,6 @@
         <w:rPr>
           <w:sz w:val="24"/>
           <w:szCs w:val="24"/>
-          <w:lang w:val="en-NL"/>
         </w:rPr>
         <w:t>Controller');</w:t>
       </w:r>
@@ -1297,6 +1285,223 @@
         </w:rPr>
         <w:t>)</w:t>
       </w:r>
+    </w:p>
+    <w:p>
+      <w:pPr>
+        <w:rPr>
+          <w:sz w:val="24"/>
+          <w:szCs w:val="24"/>
+          <w:lang w:val="nl-NL"/>
+        </w:rPr>
+      </w:pPr>
+    </w:p>
+    <w:p>
+      <w:pPr>
+        <w:rPr>
+          <w:sz w:val="24"/>
+          <w:szCs w:val="24"/>
+          <w:lang w:val="nl-NL"/>
+        </w:rPr>
+      </w:pPr>
+    </w:p>
+    <w:p>
+      <w:pPr>
+        <w:rPr>
+          <w:sz w:val="24"/>
+          <w:szCs w:val="24"/>
+          <w:lang w:val="nl-NL"/>
+        </w:rPr>
+      </w:pPr>
+    </w:p>
+    <w:p>
+      <w:pPr>
+        <w:rPr>
+          <w:sz w:val="24"/>
+          <w:szCs w:val="24"/>
+          <w:lang w:val="nl-NL"/>
+        </w:rPr>
+      </w:pPr>
+    </w:p>
+    <w:p>
+      <w:pPr>
+        <w:rPr>
+          <w:sz w:val="24"/>
+          <w:szCs w:val="24"/>
+          <w:lang w:val="nl-NL"/>
+        </w:rPr>
+      </w:pPr>
+    </w:p>
+    <w:p>
+      <w:pPr>
+        <w:rPr>
+          <w:sz w:val="24"/>
+          <w:szCs w:val="24"/>
+          <w:lang w:val="nl-NL"/>
+        </w:rPr>
+      </w:pPr>
+    </w:p>
+    <w:p>
+      <w:pPr>
+        <w:rPr>
+          <w:sz w:val="24"/>
+          <w:szCs w:val="24"/>
+          <w:lang w:val="nl-NL"/>
+        </w:rPr>
+      </w:pPr>
+    </w:p>
+    <w:p>
+      <w:pPr>
+        <w:rPr>
+          <w:sz w:val="24"/>
+          <w:szCs w:val="24"/>
+          <w:lang w:val="nl-NL"/>
+        </w:rPr>
+      </w:pPr>
+    </w:p>
+    <w:p>
+      <w:pPr>
+        <w:rPr>
+          <w:sz w:val="24"/>
+          <w:szCs w:val="24"/>
+          <w:lang w:val="nl-NL"/>
+        </w:rPr>
+      </w:pPr>
+    </w:p>
+    <w:p>
+      <w:pPr>
+        <w:rPr>
+          <w:sz w:val="24"/>
+          <w:szCs w:val="24"/>
+          <w:lang w:val="nl-NL"/>
+        </w:rPr>
+      </w:pPr>
+    </w:p>
+    <w:p>
+      <w:pPr>
+        <w:rPr>
+          <w:sz w:val="24"/>
+          <w:szCs w:val="24"/>
+          <w:lang w:val="nl-NL"/>
+        </w:rPr>
+      </w:pPr>
+    </w:p>
+    <w:p>
+      <w:pPr>
+        <w:rPr>
+          <w:sz w:val="24"/>
+          <w:szCs w:val="24"/>
+          <w:lang w:val="nl-NL"/>
+        </w:rPr>
+      </w:pPr>
+    </w:p>
+    <w:p>
+      <w:pPr>
+        <w:rPr>
+          <w:sz w:val="24"/>
+          <w:szCs w:val="24"/>
+          <w:lang w:val="nl-NL"/>
+        </w:rPr>
+      </w:pPr>
+    </w:p>
+    <w:p>
+      <w:pPr>
+        <w:rPr>
+          <w:sz w:val="24"/>
+          <w:szCs w:val="24"/>
+          <w:lang w:val="nl-NL"/>
+        </w:rPr>
+      </w:pPr>
+    </w:p>
+    <w:p>
+      <w:pPr>
+        <w:rPr>
+          <w:sz w:val="24"/>
+          <w:szCs w:val="24"/>
+          <w:lang w:val="nl-NL"/>
+        </w:rPr>
+      </w:pPr>
+    </w:p>
+    <w:p>
+      <w:pPr>
+        <w:rPr>
+          <w:b/>
+          <w:bCs/>
+          <w:sz w:val="32"/>
+          <w:szCs w:val="32"/>
+          <w:lang w:val="nl-NL"/>
+        </w:rPr>
+      </w:pPr>
+      <w:r>
+        <w:rPr>
+          <w:b/>
+          <w:bCs/>
+          <w:sz w:val="32"/>
+          <w:szCs w:val="32"/>
+          <w:lang w:val="nl-NL"/>
+        </w:rPr>
+        <w:lastRenderedPageBreak/>
+        <w:t>Shopping cart workshop</w:t>
+      </w:r>
+    </w:p>
+    <w:p>
+      <w:pPr>
+        <w:rPr>
+          <w:sz w:val="24"/>
+          <w:szCs w:val="24"/>
+          <w:lang w:val="nl-NL"/>
+        </w:rPr>
+      </w:pPr>
+      <w:r>
+        <w:rPr>
+          <w:sz w:val="24"/>
+          <w:szCs w:val="24"/>
+          <w:lang w:val="nl-NL"/>
+        </w:rPr>
+        <w:t xml:space="preserve">Zorg dat je </w:t>
+      </w:r>
+      <w:r>
+        <w:rPr>
+          <w:sz w:val="24"/>
+          <w:szCs w:val="24"/>
+          <w:lang w:val="nl-NL"/>
+        </w:rPr>
+        <w:t xml:space="preserve">alle shopping cart functions in </w:t>
+      </w:r>
+      <w:r>
+        <w:rPr>
+          <w:sz w:val="24"/>
+          <w:szCs w:val="24"/>
+          <w:lang w:val="nl-NL"/>
+        </w:rPr>
+        <w:t>é</w:t>
+      </w:r>
+      <w:r>
+        <w:rPr>
+          <w:sz w:val="24"/>
+          <w:szCs w:val="24"/>
+          <w:lang w:val="nl-NL"/>
+        </w:rPr>
+        <w:t>én class hebt, zodat een front-end dev hier niks mee hoeft te doen.</w:t>
+      </w:r>
+    </w:p>
+    <w:p>
+      <w:pPr>
+        <w:rPr>
+          <w:sz w:val="24"/>
+          <w:szCs w:val="24"/>
+          <w:lang w:val="nl-NL"/>
+        </w:rPr>
+      </w:pPr>
+      <w:r>
+        <w:rPr>
+          <w:sz w:val="24"/>
+          <w:szCs w:val="24"/>
+          <w:lang w:val="nl-NL"/>
+        </w:rPr>
+        <w:t>Zorgt dat je eerst weet hoe je iets gaat maken en om het makkelijker te maken maak alvast functions met names en vars om het logischer te maken voor jezelf of andere hoe het te werk gaat.</w:t>
+      </w:r>
+      <w:bookmarkStart w:id="0" w:name="_GoBack"/>
+      <w:bookmarkEnd w:id="0"/>
     </w:p>
     <w:sectPr>
       <w:pgSz w:w="11906" w:h="16838"/>

</xml_diff>

<commit_message>
Account kan worden aangemaakt en er kan ingelogd worden.
</commit_message>
<xml_diff>
--- a/laravel documentatie.docx
+++ b/laravel documentatie.docx
@@ -61,24 +61,88 @@
           <w:szCs w:val="24"/>
           <w:lang w:val="nl-NL"/>
         </w:rPr>
-        <w:t>en migratie kan je een database table aan laten maken.</w:t>
-      </w:r>
-    </w:p>
-    <w:p>
-      <w:pPr>
-        <w:rPr>
-          <w:sz w:val="24"/>
-          <w:szCs w:val="24"/>
-          <w:lang w:val="nl-NL"/>
-        </w:rPr>
-      </w:pPr>
-      <w:r>
-        <w:rPr>
-          <w:sz w:val="24"/>
-          <w:szCs w:val="24"/>
-          <w:lang w:val="nl-NL"/>
-        </w:rPr>
-        <w:t>Seeder = met een seeder kan je een database table invullen / laten invullen met gegevens.</w:t>
+        <w:t xml:space="preserve">en migratie kan je een database </w:t>
+      </w:r>
+      <w:proofErr w:type="spellStart"/>
+      <w:r>
+        <w:rPr>
+          <w:sz w:val="24"/>
+          <w:szCs w:val="24"/>
+          <w:lang w:val="nl-NL"/>
+        </w:rPr>
+        <w:t>table</w:t>
+      </w:r>
+      <w:proofErr w:type="spellEnd"/>
+      <w:r>
+        <w:rPr>
+          <w:sz w:val="24"/>
+          <w:szCs w:val="24"/>
+          <w:lang w:val="nl-NL"/>
+        </w:rPr>
+        <w:t xml:space="preserve"> aan laten maken.</w:t>
+      </w:r>
+    </w:p>
+    <w:p>
+      <w:pPr>
+        <w:rPr>
+          <w:sz w:val="24"/>
+          <w:szCs w:val="24"/>
+          <w:lang w:val="nl-NL"/>
+        </w:rPr>
+      </w:pPr>
+      <w:proofErr w:type="spellStart"/>
+      <w:r>
+        <w:rPr>
+          <w:sz w:val="24"/>
+          <w:szCs w:val="24"/>
+          <w:lang w:val="nl-NL"/>
+        </w:rPr>
+        <w:t>Seeder</w:t>
+      </w:r>
+      <w:proofErr w:type="spellEnd"/>
+      <w:r>
+        <w:rPr>
+          <w:sz w:val="24"/>
+          <w:szCs w:val="24"/>
+          <w:lang w:val="nl-NL"/>
+        </w:rPr>
+        <w:t xml:space="preserve"> = met een </w:t>
+      </w:r>
+      <w:proofErr w:type="spellStart"/>
+      <w:r>
+        <w:rPr>
+          <w:sz w:val="24"/>
+          <w:szCs w:val="24"/>
+          <w:lang w:val="nl-NL"/>
+        </w:rPr>
+        <w:t>seeder</w:t>
+      </w:r>
+      <w:proofErr w:type="spellEnd"/>
+      <w:r>
+        <w:rPr>
+          <w:sz w:val="24"/>
+          <w:szCs w:val="24"/>
+          <w:lang w:val="nl-NL"/>
+        </w:rPr>
+        <w:t xml:space="preserve"> kan je een database </w:t>
+      </w:r>
+      <w:proofErr w:type="spellStart"/>
+      <w:r>
+        <w:rPr>
+          <w:sz w:val="24"/>
+          <w:szCs w:val="24"/>
+          <w:lang w:val="nl-NL"/>
+        </w:rPr>
+        <w:t>table</w:t>
+      </w:r>
+      <w:proofErr w:type="spellEnd"/>
+      <w:r>
+        <w:rPr>
+          <w:sz w:val="24"/>
+          <w:szCs w:val="24"/>
+          <w:lang w:val="nl-NL"/>
+        </w:rPr>
+        <w:t xml:space="preserve"> invullen / laten invullen met gegevens.</w:t>
       </w:r>
     </w:p>
     <w:p>
@@ -110,7 +174,29 @@
           <w:szCs w:val="32"/>
           <w:lang w:val="nl-NL"/>
         </w:rPr>
-        <w:t>Terminal comments:</w:t>
+        <w:t xml:space="preserve">Terminal </w:t>
+      </w:r>
+      <w:proofErr w:type="spellStart"/>
+      <w:r>
+        <w:rPr>
+          <w:b/>
+          <w:bCs/>
+          <w:sz w:val="32"/>
+          <w:szCs w:val="32"/>
+          <w:lang w:val="nl-NL"/>
+        </w:rPr>
+        <w:t>comments</w:t>
+      </w:r>
+      <w:proofErr w:type="spellEnd"/>
+      <w:r>
+        <w:rPr>
+          <w:b/>
+          <w:bCs/>
+          <w:sz w:val="32"/>
+          <w:szCs w:val="32"/>
+          <w:lang w:val="nl-NL"/>
+        </w:rPr>
+        <w:t>:</w:t>
       </w:r>
     </w:p>
     <w:p>
@@ -143,7 +229,25 @@
           <w:szCs w:val="24"/>
           <w:lang w:val="nl-NL"/>
         </w:rPr>
-        <w:t xml:space="preserve">en keer terug in de file structure </w:t>
+        <w:t xml:space="preserve">en keer terug in de file </w:t>
+      </w:r>
+      <w:proofErr w:type="spellStart"/>
+      <w:r>
+        <w:rPr>
+          <w:sz w:val="24"/>
+          <w:szCs w:val="24"/>
+          <w:lang w:val="nl-NL"/>
+        </w:rPr>
+        <w:t>structure</w:t>
+      </w:r>
+      <w:proofErr w:type="spellEnd"/>
+      <w:r>
+        <w:rPr>
+          <w:sz w:val="24"/>
+          <w:szCs w:val="24"/>
+          <w:lang w:val="nl-NL"/>
+        </w:rPr>
+        <w:t xml:space="preserve"> </w:t>
       </w:r>
       <w:r>
         <w:rPr>
@@ -184,7 +288,25 @@
           <w:szCs w:val="24"/>
           <w:lang w:val="nl-NL"/>
         </w:rPr>
-        <w:t>cd $name = voeg dit toe aan de file structure bijvoorbeeld: van /C naar /C/$name</w:t>
+        <w:t xml:space="preserve">cd $name = voeg dit toe aan de file </w:t>
+      </w:r>
+      <w:proofErr w:type="spellStart"/>
+      <w:r>
+        <w:rPr>
+          <w:sz w:val="24"/>
+          <w:szCs w:val="24"/>
+          <w:lang w:val="nl-NL"/>
+        </w:rPr>
+        <w:t>structure</w:t>
+      </w:r>
+      <w:proofErr w:type="spellEnd"/>
+      <w:r>
+        <w:rPr>
+          <w:sz w:val="24"/>
+          <w:szCs w:val="24"/>
+          <w:lang w:val="nl-NL"/>
+        </w:rPr>
+        <w:t xml:space="preserve"> bijvoorbeeld: van /C naar /C/$name</w:t>
       </w:r>
       <w:r>
         <w:rPr>
@@ -218,7 +340,97 @@
           <w:szCs w:val="24"/>
           <w:lang w:val="nl-NL"/>
         </w:rPr>
-        <w:t>composer create-project laravel/laravel $nameProject = Maakt een Laravel project</w:t>
+        <w:t xml:space="preserve">composer </w:t>
+      </w:r>
+      <w:proofErr w:type="spellStart"/>
+      <w:r>
+        <w:rPr>
+          <w:sz w:val="24"/>
+          <w:szCs w:val="24"/>
+          <w:lang w:val="nl-NL"/>
+        </w:rPr>
+        <w:t>create</w:t>
+      </w:r>
+      <w:proofErr w:type="spellEnd"/>
+      <w:r>
+        <w:rPr>
+          <w:sz w:val="24"/>
+          <w:szCs w:val="24"/>
+          <w:lang w:val="nl-NL"/>
+        </w:rPr>
+        <w:t xml:space="preserve">-project </w:t>
+      </w:r>
+      <w:proofErr w:type="spellStart"/>
+      <w:r>
+        <w:rPr>
+          <w:sz w:val="24"/>
+          <w:szCs w:val="24"/>
+          <w:lang w:val="nl-NL"/>
+        </w:rPr>
+        <w:t>laravel</w:t>
+      </w:r>
+      <w:proofErr w:type="spellEnd"/>
+      <w:r>
+        <w:rPr>
+          <w:sz w:val="24"/>
+          <w:szCs w:val="24"/>
+          <w:lang w:val="nl-NL"/>
+        </w:rPr>
+        <w:t>/</w:t>
+      </w:r>
+      <w:proofErr w:type="spellStart"/>
+      <w:r>
+        <w:rPr>
+          <w:sz w:val="24"/>
+          <w:szCs w:val="24"/>
+          <w:lang w:val="nl-NL"/>
+        </w:rPr>
+        <w:t>laravel</w:t>
+      </w:r>
+      <w:proofErr w:type="spellEnd"/>
+      <w:r>
+        <w:rPr>
+          <w:sz w:val="24"/>
+          <w:szCs w:val="24"/>
+          <w:lang w:val="nl-NL"/>
+        </w:rPr>
+        <w:t xml:space="preserve"> $</w:t>
+      </w:r>
+      <w:proofErr w:type="spellStart"/>
+      <w:r>
+        <w:rPr>
+          <w:sz w:val="24"/>
+          <w:szCs w:val="24"/>
+          <w:lang w:val="nl-NL"/>
+        </w:rPr>
+        <w:t>nameProject</w:t>
+      </w:r>
+      <w:proofErr w:type="spellEnd"/>
+      <w:r>
+        <w:rPr>
+          <w:sz w:val="24"/>
+          <w:szCs w:val="24"/>
+          <w:lang w:val="nl-NL"/>
+        </w:rPr>
+        <w:t xml:space="preserve"> = Maakt een </w:t>
+      </w:r>
+      <w:proofErr w:type="spellStart"/>
+      <w:r>
+        <w:rPr>
+          <w:sz w:val="24"/>
+          <w:szCs w:val="24"/>
+          <w:lang w:val="nl-NL"/>
+        </w:rPr>
+        <w:t>Laravel</w:t>
+      </w:r>
+      <w:proofErr w:type="spellEnd"/>
+      <w:r>
+        <w:rPr>
+          <w:sz w:val="24"/>
+          <w:szCs w:val="24"/>
+          <w:lang w:val="nl-NL"/>
+        </w:rPr>
+        <w:t xml:space="preserve"> project</w:t>
       </w:r>
       <w:r>
         <w:rPr>
@@ -246,14 +458,61 @@
           <w:lang w:val="nl-NL"/>
         </w:rPr>
       </w:pPr>
-      <w:r>
-        <w:rPr>
-          <w:sz w:val="24"/>
-          <w:szCs w:val="24"/>
-          <w:lang w:val="nl-NL"/>
-        </w:rPr>
-        <w:t>php artisan make:controller $</w:t>
-      </w:r>
+      <w:proofErr w:type="spellStart"/>
+      <w:r>
+        <w:rPr>
+          <w:sz w:val="24"/>
+          <w:szCs w:val="24"/>
+          <w:lang w:val="nl-NL"/>
+        </w:rPr>
+        <w:t>php</w:t>
+      </w:r>
+      <w:proofErr w:type="spellEnd"/>
+      <w:r>
+        <w:rPr>
+          <w:sz w:val="24"/>
+          <w:szCs w:val="24"/>
+          <w:lang w:val="nl-NL"/>
+        </w:rPr>
+        <w:t xml:space="preserve"> </w:t>
+      </w:r>
+      <w:proofErr w:type="spellStart"/>
+      <w:r>
+        <w:rPr>
+          <w:sz w:val="24"/>
+          <w:szCs w:val="24"/>
+          <w:lang w:val="nl-NL"/>
+        </w:rPr>
+        <w:t>artisan</w:t>
+      </w:r>
+      <w:proofErr w:type="spellEnd"/>
+      <w:r>
+        <w:rPr>
+          <w:sz w:val="24"/>
+          <w:szCs w:val="24"/>
+          <w:lang w:val="nl-NL"/>
+        </w:rPr>
+        <w:t xml:space="preserve"> </w:t>
+      </w:r>
+      <w:proofErr w:type="spellStart"/>
+      <w:r>
+        <w:rPr>
+          <w:sz w:val="24"/>
+          <w:szCs w:val="24"/>
+          <w:lang w:val="nl-NL"/>
+        </w:rPr>
+        <w:t>make:controller</w:t>
+      </w:r>
+      <w:proofErr w:type="spellEnd"/>
+      <w:r>
+        <w:rPr>
+          <w:sz w:val="24"/>
+          <w:szCs w:val="24"/>
+          <w:lang w:val="nl-NL"/>
+        </w:rPr>
+        <w:t xml:space="preserve"> $</w:t>
+      </w:r>
+      <w:proofErr w:type="spellStart"/>
       <w:r>
         <w:rPr>
           <w:sz w:val="24"/>
@@ -270,6 +529,7 @@
         </w:rPr>
         <w:t>ame</w:t>
       </w:r>
+      <w:proofErr w:type="spellEnd"/>
       <w:r>
         <w:rPr>
           <w:sz w:val="24"/>
@@ -303,13 +563,77 @@
           <w:lang w:val="nl-NL"/>
         </w:rPr>
       </w:pPr>
-      <w:r>
-        <w:rPr>
-          <w:sz w:val="24"/>
-          <w:szCs w:val="24"/>
-          <w:lang w:val="nl-NL"/>
-        </w:rPr>
-        <w:t xml:space="preserve">php artisan make:controller $controllerName </w:t>
+      <w:proofErr w:type="spellStart"/>
+      <w:r>
+        <w:rPr>
+          <w:sz w:val="24"/>
+          <w:szCs w:val="24"/>
+          <w:lang w:val="nl-NL"/>
+        </w:rPr>
+        <w:t>php</w:t>
+      </w:r>
+      <w:proofErr w:type="spellEnd"/>
+      <w:r>
+        <w:rPr>
+          <w:sz w:val="24"/>
+          <w:szCs w:val="24"/>
+          <w:lang w:val="nl-NL"/>
+        </w:rPr>
+        <w:t xml:space="preserve"> </w:t>
+      </w:r>
+      <w:proofErr w:type="spellStart"/>
+      <w:r>
+        <w:rPr>
+          <w:sz w:val="24"/>
+          <w:szCs w:val="24"/>
+          <w:lang w:val="nl-NL"/>
+        </w:rPr>
+        <w:t>artisan</w:t>
+      </w:r>
+      <w:proofErr w:type="spellEnd"/>
+      <w:r>
+        <w:rPr>
+          <w:sz w:val="24"/>
+          <w:szCs w:val="24"/>
+          <w:lang w:val="nl-NL"/>
+        </w:rPr>
+        <w:t xml:space="preserve"> </w:t>
+      </w:r>
+      <w:proofErr w:type="spellStart"/>
+      <w:r>
+        <w:rPr>
+          <w:sz w:val="24"/>
+          <w:szCs w:val="24"/>
+          <w:lang w:val="nl-NL"/>
+        </w:rPr>
+        <w:t>make:controller</w:t>
+      </w:r>
+      <w:proofErr w:type="spellEnd"/>
+      <w:r>
+        <w:rPr>
+          <w:sz w:val="24"/>
+          <w:szCs w:val="24"/>
+          <w:lang w:val="nl-NL"/>
+        </w:rPr>
+        <w:t xml:space="preserve"> $</w:t>
+      </w:r>
+      <w:proofErr w:type="spellStart"/>
+      <w:r>
+        <w:rPr>
+          <w:sz w:val="24"/>
+          <w:szCs w:val="24"/>
+          <w:lang w:val="nl-NL"/>
+        </w:rPr>
+        <w:t>controllerName</w:t>
+      </w:r>
+      <w:proofErr w:type="spellEnd"/>
+      <w:r>
+        <w:rPr>
+          <w:sz w:val="24"/>
+          <w:szCs w:val="24"/>
+          <w:lang w:val="nl-NL"/>
+        </w:rPr>
+        <w:t xml:space="preserve"> </w:t>
       </w:r>
       <w:r>
         <w:rPr>
@@ -353,21 +677,121 @@
           <w:lang w:val="nl-NL"/>
         </w:rPr>
       </w:pPr>
-      <w:r>
-        <w:rPr>
-          <w:sz w:val="24"/>
-          <w:szCs w:val="24"/>
-          <w:lang w:val="nl-NL"/>
-        </w:rPr>
-        <w:t>Php artisan make:model modelName(enkelvoud) -m = maakt een model</w:t>
-      </w:r>
-      <w:r>
-        <w:rPr>
-          <w:sz w:val="24"/>
-          <w:szCs w:val="24"/>
-          <w:lang w:val="nl-NL"/>
-        </w:rPr>
-        <w:t xml:space="preserve"> met de modelName en maakt er meteen een migration bij.</w:t>
+      <w:proofErr w:type="spellStart"/>
+      <w:r>
+        <w:rPr>
+          <w:sz w:val="24"/>
+          <w:szCs w:val="24"/>
+          <w:lang w:val="nl-NL"/>
+        </w:rPr>
+        <w:t>Php</w:t>
+      </w:r>
+      <w:proofErr w:type="spellEnd"/>
+      <w:r>
+        <w:rPr>
+          <w:sz w:val="24"/>
+          <w:szCs w:val="24"/>
+          <w:lang w:val="nl-NL"/>
+        </w:rPr>
+        <w:t xml:space="preserve"> </w:t>
+      </w:r>
+      <w:proofErr w:type="spellStart"/>
+      <w:r>
+        <w:rPr>
+          <w:sz w:val="24"/>
+          <w:szCs w:val="24"/>
+          <w:lang w:val="nl-NL"/>
+        </w:rPr>
+        <w:t>artisan</w:t>
+      </w:r>
+      <w:proofErr w:type="spellEnd"/>
+      <w:r>
+        <w:rPr>
+          <w:sz w:val="24"/>
+          <w:szCs w:val="24"/>
+          <w:lang w:val="nl-NL"/>
+        </w:rPr>
+        <w:t xml:space="preserve"> </w:t>
+      </w:r>
+      <w:proofErr w:type="spellStart"/>
+      <w:r>
+        <w:rPr>
+          <w:sz w:val="24"/>
+          <w:szCs w:val="24"/>
+          <w:lang w:val="nl-NL"/>
+        </w:rPr>
+        <w:t>make:model</w:t>
+      </w:r>
+      <w:proofErr w:type="spellEnd"/>
+      <w:r>
+        <w:rPr>
+          <w:sz w:val="24"/>
+          <w:szCs w:val="24"/>
+          <w:lang w:val="nl-NL"/>
+        </w:rPr>
+        <w:t xml:space="preserve"> </w:t>
+      </w:r>
+      <w:proofErr w:type="spellStart"/>
+      <w:r>
+        <w:rPr>
+          <w:sz w:val="24"/>
+          <w:szCs w:val="24"/>
+          <w:lang w:val="nl-NL"/>
+        </w:rPr>
+        <w:t>modelName</w:t>
+      </w:r>
+      <w:proofErr w:type="spellEnd"/>
+      <w:r>
+        <w:rPr>
+          <w:sz w:val="24"/>
+          <w:szCs w:val="24"/>
+          <w:lang w:val="nl-NL"/>
+        </w:rPr>
+        <w:t>(enkelvoud) -m = maakt een model</w:t>
+      </w:r>
+      <w:r>
+        <w:rPr>
+          <w:sz w:val="24"/>
+          <w:szCs w:val="24"/>
+          <w:lang w:val="nl-NL"/>
+        </w:rPr>
+        <w:t xml:space="preserve"> met de </w:t>
+      </w:r>
+      <w:proofErr w:type="spellStart"/>
+      <w:r>
+        <w:rPr>
+          <w:sz w:val="24"/>
+          <w:szCs w:val="24"/>
+          <w:lang w:val="nl-NL"/>
+        </w:rPr>
+        <w:t>modelName</w:t>
+      </w:r>
+      <w:proofErr w:type="spellEnd"/>
+      <w:r>
+        <w:rPr>
+          <w:sz w:val="24"/>
+          <w:szCs w:val="24"/>
+          <w:lang w:val="nl-NL"/>
+        </w:rPr>
+        <w:t xml:space="preserve"> en maakt er meteen een </w:t>
+      </w:r>
+      <w:proofErr w:type="spellStart"/>
+      <w:r>
+        <w:rPr>
+          <w:sz w:val="24"/>
+          <w:szCs w:val="24"/>
+          <w:lang w:val="nl-NL"/>
+        </w:rPr>
+        <w:t>migration</w:t>
+      </w:r>
+      <w:proofErr w:type="spellEnd"/>
+      <w:r>
+        <w:rPr>
+          <w:sz w:val="24"/>
+          <w:szCs w:val="24"/>
+          <w:lang w:val="nl-NL"/>
+        </w:rPr>
+        <w:t xml:space="preserve"> bij.</w:t>
       </w:r>
       <w:r>
         <w:rPr>
@@ -416,14 +840,70 @@
           <w:lang w:val="nl-NL"/>
         </w:rPr>
       </w:pPr>
-      <w:r>
-        <w:rPr>
-          <w:sz w:val="24"/>
-          <w:szCs w:val="24"/>
-          <w:lang w:val="nl-NL"/>
-        </w:rPr>
-        <w:t>npm install = als je dit installeer kan je je css opnieuw compilen</w:t>
-      </w:r>
+      <w:proofErr w:type="spellStart"/>
+      <w:r>
+        <w:rPr>
+          <w:sz w:val="24"/>
+          <w:szCs w:val="24"/>
+          <w:lang w:val="nl-NL"/>
+        </w:rPr>
+        <w:t>npm</w:t>
+      </w:r>
+      <w:proofErr w:type="spellEnd"/>
+      <w:r>
+        <w:rPr>
+          <w:sz w:val="24"/>
+          <w:szCs w:val="24"/>
+          <w:lang w:val="nl-NL"/>
+        </w:rPr>
+        <w:t xml:space="preserve"> </w:t>
+      </w:r>
+      <w:proofErr w:type="spellStart"/>
+      <w:r>
+        <w:rPr>
+          <w:sz w:val="24"/>
+          <w:szCs w:val="24"/>
+          <w:lang w:val="nl-NL"/>
+        </w:rPr>
+        <w:t>install</w:t>
+      </w:r>
+      <w:proofErr w:type="spellEnd"/>
+      <w:r>
+        <w:rPr>
+          <w:sz w:val="24"/>
+          <w:szCs w:val="24"/>
+          <w:lang w:val="nl-NL"/>
+        </w:rPr>
+        <w:t xml:space="preserve"> = als je dit installeer kan je je </w:t>
+      </w:r>
+      <w:proofErr w:type="spellStart"/>
+      <w:r>
+        <w:rPr>
+          <w:sz w:val="24"/>
+          <w:szCs w:val="24"/>
+          <w:lang w:val="nl-NL"/>
+        </w:rPr>
+        <w:t>css</w:t>
+      </w:r>
+      <w:proofErr w:type="spellEnd"/>
+      <w:r>
+        <w:rPr>
+          <w:sz w:val="24"/>
+          <w:szCs w:val="24"/>
+          <w:lang w:val="nl-NL"/>
+        </w:rPr>
+        <w:t xml:space="preserve"> opnieuw </w:t>
+      </w:r>
+      <w:proofErr w:type="spellStart"/>
+      <w:r>
+        <w:rPr>
+          <w:sz w:val="24"/>
+          <w:szCs w:val="24"/>
+          <w:lang w:val="nl-NL"/>
+        </w:rPr>
+        <w:t>compilen</w:t>
+      </w:r>
+      <w:proofErr w:type="spellEnd"/>
       <w:r>
         <w:rPr>
           <w:sz w:val="24"/>
@@ -441,30 +921,43 @@
           <w:lang w:val="nl-NL"/>
         </w:rPr>
       </w:pPr>
-      <w:r>
-        <w:rPr>
-          <w:sz w:val="24"/>
-          <w:szCs w:val="24"/>
-          <w:lang w:val="nl-NL"/>
-        </w:rPr>
-        <w:t xml:space="preserve">npm run dev = zorgt ervoor dat je de </w:t>
-      </w:r>
-      <w:r>
-        <w:rPr>
-          <w:sz w:val="24"/>
-          <w:szCs w:val="24"/>
-          <w:lang w:val="nl-NL"/>
-        </w:rPr>
-        <w:t xml:space="preserve">compiled </w:t>
-      </w:r>
-      <w:r>
-        <w:rPr>
-          <w:sz w:val="24"/>
-          <w:szCs w:val="24"/>
-          <w:lang w:val="nl-NL"/>
-        </w:rPr>
-        <w:t xml:space="preserve">css file opnieuw </w:t>
-      </w:r>
+      <w:proofErr w:type="spellStart"/>
+      <w:r>
+        <w:rPr>
+          <w:sz w:val="24"/>
+          <w:szCs w:val="24"/>
+          <w:lang w:val="nl-NL"/>
+        </w:rPr>
+        <w:t>npm</w:t>
+      </w:r>
+      <w:proofErr w:type="spellEnd"/>
+      <w:r>
+        <w:rPr>
+          <w:sz w:val="24"/>
+          <w:szCs w:val="24"/>
+          <w:lang w:val="nl-NL"/>
+        </w:rPr>
+        <w:t xml:space="preserve"> run </w:t>
+      </w:r>
+      <w:proofErr w:type="spellStart"/>
+      <w:r>
+        <w:rPr>
+          <w:sz w:val="24"/>
+          <w:szCs w:val="24"/>
+          <w:lang w:val="nl-NL"/>
+        </w:rPr>
+        <w:t>dev</w:t>
+      </w:r>
+      <w:proofErr w:type="spellEnd"/>
+      <w:r>
+        <w:rPr>
+          <w:sz w:val="24"/>
+          <w:szCs w:val="24"/>
+          <w:lang w:val="nl-NL"/>
+        </w:rPr>
+        <w:t xml:space="preserve"> = zorgt ervoor dat je de </w:t>
+      </w:r>
+      <w:proofErr w:type="spellStart"/>
       <w:r>
         <w:rPr>
           <w:sz w:val="24"/>
@@ -473,6 +966,43 @@
         </w:rPr>
         <w:t>compiled</w:t>
       </w:r>
+      <w:proofErr w:type="spellEnd"/>
+      <w:r>
+        <w:rPr>
+          <w:sz w:val="24"/>
+          <w:szCs w:val="24"/>
+          <w:lang w:val="nl-NL"/>
+        </w:rPr>
+        <w:t xml:space="preserve"> </w:t>
+      </w:r>
+      <w:proofErr w:type="spellStart"/>
+      <w:r>
+        <w:rPr>
+          <w:sz w:val="24"/>
+          <w:szCs w:val="24"/>
+          <w:lang w:val="nl-NL"/>
+        </w:rPr>
+        <w:t>css</w:t>
+      </w:r>
+      <w:proofErr w:type="spellEnd"/>
+      <w:r>
+        <w:rPr>
+          <w:sz w:val="24"/>
+          <w:szCs w:val="24"/>
+          <w:lang w:val="nl-NL"/>
+        </w:rPr>
+        <w:t xml:space="preserve"> file opnieuw </w:t>
+      </w:r>
+      <w:proofErr w:type="spellStart"/>
+      <w:r>
+        <w:rPr>
+          <w:sz w:val="24"/>
+          <w:szCs w:val="24"/>
+          <w:lang w:val="nl-NL"/>
+        </w:rPr>
+        <w:t>compiled</w:t>
+      </w:r>
+      <w:proofErr w:type="spellEnd"/>
       <w:r>
         <w:rPr>
           <w:sz w:val="24"/>
@@ -490,13 +1020,77 @@
           <w:lang w:val="nl-NL"/>
         </w:rPr>
       </w:pPr>
-      <w:r>
-        <w:rPr>
-          <w:sz w:val="24"/>
-          <w:szCs w:val="24"/>
-          <w:lang w:val="nl-NL"/>
-        </w:rPr>
-        <w:t>npm run watch = de compile function blijft doorgaan en als hij een aanpassing ziet voor hij deze meteen door.</w:t>
+      <w:proofErr w:type="spellStart"/>
+      <w:r>
+        <w:rPr>
+          <w:sz w:val="24"/>
+          <w:szCs w:val="24"/>
+          <w:lang w:val="nl-NL"/>
+        </w:rPr>
+        <w:t>npm</w:t>
+      </w:r>
+      <w:proofErr w:type="spellEnd"/>
+      <w:r>
+        <w:rPr>
+          <w:sz w:val="24"/>
+          <w:szCs w:val="24"/>
+          <w:lang w:val="nl-NL"/>
+        </w:rPr>
+        <w:t xml:space="preserve"> run </w:t>
+      </w:r>
+      <w:proofErr w:type="spellStart"/>
+      <w:r>
+        <w:rPr>
+          <w:sz w:val="24"/>
+          <w:szCs w:val="24"/>
+          <w:lang w:val="nl-NL"/>
+        </w:rPr>
+        <w:t>watch</w:t>
+      </w:r>
+      <w:proofErr w:type="spellEnd"/>
+      <w:r>
+        <w:rPr>
+          <w:sz w:val="24"/>
+          <w:szCs w:val="24"/>
+          <w:lang w:val="nl-NL"/>
+        </w:rPr>
+        <w:t xml:space="preserve"> = de </w:t>
+      </w:r>
+      <w:proofErr w:type="spellStart"/>
+      <w:r>
+        <w:rPr>
+          <w:sz w:val="24"/>
+          <w:szCs w:val="24"/>
+          <w:lang w:val="nl-NL"/>
+        </w:rPr>
+        <w:t>compile</w:t>
+      </w:r>
+      <w:proofErr w:type="spellEnd"/>
+      <w:r>
+        <w:rPr>
+          <w:sz w:val="24"/>
+          <w:szCs w:val="24"/>
+          <w:lang w:val="nl-NL"/>
+        </w:rPr>
+        <w:t xml:space="preserve"> </w:t>
+      </w:r>
+      <w:proofErr w:type="spellStart"/>
+      <w:r>
+        <w:rPr>
+          <w:sz w:val="24"/>
+          <w:szCs w:val="24"/>
+          <w:lang w:val="nl-NL"/>
+        </w:rPr>
+        <w:t>function</w:t>
+      </w:r>
+      <w:proofErr w:type="spellEnd"/>
+      <w:r>
+        <w:rPr>
+          <w:sz w:val="24"/>
+          <w:szCs w:val="24"/>
+          <w:lang w:val="nl-NL"/>
+        </w:rPr>
+        <w:t xml:space="preserve"> blijft doorgaan en als hij een aanpassing ziet voor hij deze meteen door.</w:t>
       </w:r>
     </w:p>
     <w:p>
@@ -537,73 +1131,349 @@
           <w:lang w:val="nl-NL"/>
         </w:rPr>
       </w:pPr>
-      <w:r>
-        <w:rPr>
-          <w:sz w:val="24"/>
-          <w:szCs w:val="24"/>
-          <w:lang w:val="nl-NL"/>
-        </w:rPr>
-        <w:t>php artisan migrate = voert alle migrations uit.</w:t>
-      </w:r>
-    </w:p>
-    <w:p>
-      <w:pPr>
-        <w:rPr>
-          <w:sz w:val="24"/>
-          <w:szCs w:val="24"/>
-          <w:lang w:val="nl-NL"/>
-        </w:rPr>
-      </w:pPr>
-      <w:r>
-        <w:rPr>
-          <w:sz w:val="24"/>
-          <w:szCs w:val="24"/>
-          <w:lang w:val="nl-NL"/>
-        </w:rPr>
-        <w:t>php artisan migrate:refresh = Verwi</w:t>
-      </w:r>
-      <w:r>
-        <w:rPr>
-          <w:sz w:val="24"/>
-          <w:szCs w:val="24"/>
-          <w:lang w:val="nl-NL"/>
-        </w:rPr>
-        <w:t>jdeje al je migrations en maakt hem weer zoals hij toen was. Verwijderd niet alle tables.</w:t>
-      </w:r>
-    </w:p>
-    <w:p>
-      <w:pPr>
-        <w:rPr>
-          <w:sz w:val="24"/>
-          <w:szCs w:val="24"/>
-          <w:lang w:val="nl-NL"/>
-        </w:rPr>
-      </w:pPr>
-      <w:r>
-        <w:rPr>
-          <w:sz w:val="24"/>
-          <w:szCs w:val="24"/>
-          <w:lang w:val="nl-NL"/>
-        </w:rPr>
-        <w:t>php artisan migrate:refresh –seed = Het ze</w:t>
-      </w:r>
-      <w:r>
-        <w:rPr>
-          <w:sz w:val="24"/>
-          <w:szCs w:val="24"/>
-          <w:lang w:val="nl-NL"/>
-        </w:rPr>
-        <w:t>lfde als een normale refresh maar deze voert ook meteen alle seeds uit.</w:t>
-      </w:r>
-    </w:p>
-    <w:p>
-      <w:pPr>
-        <w:rPr>
-          <w:sz w:val="24"/>
-          <w:szCs w:val="24"/>
-          <w:lang w:val="nl-NL"/>
-        </w:rPr>
-      </w:pPr>
+      <w:proofErr w:type="spellStart"/>
+      <w:r>
+        <w:rPr>
+          <w:sz w:val="24"/>
+          <w:szCs w:val="24"/>
+          <w:lang w:val="nl-NL"/>
+        </w:rPr>
+        <w:t>php</w:t>
+      </w:r>
+      <w:proofErr w:type="spellEnd"/>
+      <w:r>
+        <w:rPr>
+          <w:sz w:val="24"/>
+          <w:szCs w:val="24"/>
+          <w:lang w:val="nl-NL"/>
+        </w:rPr>
+        <w:t xml:space="preserve"> </w:t>
+      </w:r>
+      <w:proofErr w:type="spellStart"/>
+      <w:r>
+        <w:rPr>
+          <w:sz w:val="24"/>
+          <w:szCs w:val="24"/>
+          <w:lang w:val="nl-NL"/>
+        </w:rPr>
+        <w:t>artisan</w:t>
+      </w:r>
+      <w:proofErr w:type="spellEnd"/>
+      <w:r>
+        <w:rPr>
+          <w:sz w:val="24"/>
+          <w:szCs w:val="24"/>
+          <w:lang w:val="nl-NL"/>
+        </w:rPr>
+        <w:t xml:space="preserve"> </w:t>
+      </w:r>
+      <w:proofErr w:type="spellStart"/>
+      <w:r>
+        <w:rPr>
+          <w:sz w:val="24"/>
+          <w:szCs w:val="24"/>
+          <w:lang w:val="nl-NL"/>
+        </w:rPr>
+        <w:t>migrate</w:t>
+      </w:r>
+      <w:proofErr w:type="spellEnd"/>
+      <w:r>
+        <w:rPr>
+          <w:sz w:val="24"/>
+          <w:szCs w:val="24"/>
+          <w:lang w:val="nl-NL"/>
+        </w:rPr>
+        <w:t xml:space="preserve"> = voert alle </w:t>
+      </w:r>
+      <w:proofErr w:type="spellStart"/>
+      <w:r>
+        <w:rPr>
+          <w:sz w:val="24"/>
+          <w:szCs w:val="24"/>
+          <w:lang w:val="nl-NL"/>
+        </w:rPr>
+        <w:t>migrations</w:t>
+      </w:r>
+      <w:proofErr w:type="spellEnd"/>
+      <w:r>
+        <w:rPr>
+          <w:sz w:val="24"/>
+          <w:szCs w:val="24"/>
+          <w:lang w:val="nl-NL"/>
+        </w:rPr>
+        <w:t xml:space="preserve"> uit.</w:t>
+      </w:r>
+    </w:p>
+    <w:p>
+      <w:pPr>
+        <w:rPr>
+          <w:sz w:val="24"/>
+          <w:szCs w:val="24"/>
+          <w:lang w:val="nl-NL"/>
+        </w:rPr>
+      </w:pPr>
+      <w:proofErr w:type="spellStart"/>
+      <w:r>
+        <w:rPr>
+          <w:sz w:val="24"/>
+          <w:szCs w:val="24"/>
+          <w:lang w:val="nl-NL"/>
+        </w:rPr>
+        <w:t>php</w:t>
+      </w:r>
+      <w:proofErr w:type="spellEnd"/>
+      <w:r>
+        <w:rPr>
+          <w:sz w:val="24"/>
+          <w:szCs w:val="24"/>
+          <w:lang w:val="nl-NL"/>
+        </w:rPr>
+        <w:t xml:space="preserve"> </w:t>
+      </w:r>
+      <w:proofErr w:type="spellStart"/>
+      <w:r>
+        <w:rPr>
+          <w:sz w:val="24"/>
+          <w:szCs w:val="24"/>
+          <w:lang w:val="nl-NL"/>
+        </w:rPr>
+        <w:t>artisan</w:t>
+      </w:r>
+      <w:proofErr w:type="spellEnd"/>
+      <w:r>
+        <w:rPr>
+          <w:sz w:val="24"/>
+          <w:szCs w:val="24"/>
+          <w:lang w:val="nl-NL"/>
+        </w:rPr>
+        <w:t xml:space="preserve"> </w:t>
+      </w:r>
+      <w:proofErr w:type="spellStart"/>
+      <w:r>
+        <w:rPr>
+          <w:sz w:val="24"/>
+          <w:szCs w:val="24"/>
+          <w:lang w:val="nl-NL"/>
+        </w:rPr>
+        <w:t>migrate:refresh</w:t>
+      </w:r>
+      <w:proofErr w:type="spellEnd"/>
+      <w:r>
+        <w:rPr>
+          <w:sz w:val="24"/>
+          <w:szCs w:val="24"/>
+          <w:lang w:val="nl-NL"/>
+        </w:rPr>
+        <w:t xml:space="preserve"> = </w:t>
+      </w:r>
+      <w:proofErr w:type="spellStart"/>
+      <w:r>
+        <w:rPr>
+          <w:sz w:val="24"/>
+          <w:szCs w:val="24"/>
+          <w:lang w:val="nl-NL"/>
+        </w:rPr>
+        <w:t>Verwi</w:t>
+      </w:r>
+      <w:r>
+        <w:rPr>
+          <w:sz w:val="24"/>
+          <w:szCs w:val="24"/>
+          <w:lang w:val="nl-NL"/>
+        </w:rPr>
+        <w:t>jdeje</w:t>
+      </w:r>
+      <w:proofErr w:type="spellEnd"/>
+      <w:r>
+        <w:rPr>
+          <w:sz w:val="24"/>
+          <w:szCs w:val="24"/>
+          <w:lang w:val="nl-NL"/>
+        </w:rPr>
+        <w:t xml:space="preserve"> al je </w:t>
+      </w:r>
+      <w:proofErr w:type="spellStart"/>
+      <w:r>
+        <w:rPr>
+          <w:sz w:val="24"/>
+          <w:szCs w:val="24"/>
+          <w:lang w:val="nl-NL"/>
+        </w:rPr>
+        <w:t>migrations</w:t>
+      </w:r>
+      <w:proofErr w:type="spellEnd"/>
+      <w:r>
+        <w:rPr>
+          <w:sz w:val="24"/>
+          <w:szCs w:val="24"/>
+          <w:lang w:val="nl-NL"/>
+        </w:rPr>
+        <w:t xml:space="preserve"> en maakt hem weer zoals hij toen was. Verwijderd niet alle </w:t>
+      </w:r>
+      <w:proofErr w:type="spellStart"/>
+      <w:r>
+        <w:rPr>
+          <w:sz w:val="24"/>
+          <w:szCs w:val="24"/>
+          <w:lang w:val="nl-NL"/>
+        </w:rPr>
+        <w:t>tables</w:t>
+      </w:r>
+      <w:proofErr w:type="spellEnd"/>
+      <w:r>
+        <w:rPr>
+          <w:sz w:val="24"/>
+          <w:szCs w:val="24"/>
+          <w:lang w:val="nl-NL"/>
+        </w:rPr>
+        <w:t>.</w:t>
+      </w:r>
+    </w:p>
+    <w:p>
+      <w:pPr>
+        <w:rPr>
+          <w:sz w:val="24"/>
+          <w:szCs w:val="24"/>
+          <w:lang w:val="nl-NL"/>
+        </w:rPr>
+      </w:pPr>
+      <w:bookmarkStart w:id="0" w:name="_GoBack"/>
+      <w:bookmarkEnd w:id="0"/>
+      <w:proofErr w:type="spellStart"/>
+      <w:r>
+        <w:rPr>
+          <w:sz w:val="24"/>
+          <w:szCs w:val="24"/>
+          <w:lang w:val="nl-NL"/>
+        </w:rPr>
+        <w:t>Php</w:t>
+      </w:r>
+      <w:proofErr w:type="spellEnd"/>
+      <w:r>
+        <w:rPr>
+          <w:sz w:val="24"/>
+          <w:szCs w:val="24"/>
+          <w:lang w:val="nl-NL"/>
+        </w:rPr>
+        <w:t xml:space="preserve"> </w:t>
+      </w:r>
+      <w:proofErr w:type="spellStart"/>
+      <w:r>
+        <w:rPr>
+          <w:sz w:val="24"/>
+          <w:szCs w:val="24"/>
+          <w:lang w:val="nl-NL"/>
+        </w:rPr>
+        <w:t>artisan</w:t>
+      </w:r>
+      <w:proofErr w:type="spellEnd"/>
+      <w:r>
+        <w:rPr>
+          <w:sz w:val="24"/>
+          <w:szCs w:val="24"/>
+          <w:lang w:val="nl-NL"/>
+        </w:rPr>
+        <w:t xml:space="preserve"> </w:t>
+      </w:r>
+      <w:proofErr w:type="spellStart"/>
+      <w:r>
+        <w:rPr>
+          <w:sz w:val="24"/>
+          <w:szCs w:val="24"/>
+          <w:lang w:val="nl-NL"/>
+        </w:rPr>
+        <w:t>migrate:fresh</w:t>
+      </w:r>
+      <w:proofErr w:type="spellEnd"/>
+      <w:r>
+        <w:rPr>
+          <w:sz w:val="24"/>
+          <w:szCs w:val="24"/>
+          <w:lang w:val="nl-NL"/>
+        </w:rPr>
+        <w:t xml:space="preserve"> = </w:t>
+      </w:r>
+      <w:proofErr w:type="spellStart"/>
+      <w:r>
+        <w:rPr>
+          <w:sz w:val="24"/>
+          <w:szCs w:val="24"/>
+          <w:lang w:val="nl-NL"/>
+        </w:rPr>
+        <w:t>Verwi</w:t>
+      </w:r>
+      <w:r>
+        <w:rPr>
+          <w:sz w:val="24"/>
+          <w:szCs w:val="24"/>
+          <w:lang w:val="nl-NL"/>
+        </w:rPr>
+        <w:t>jdeje</w:t>
+      </w:r>
+      <w:proofErr w:type="spellEnd"/>
+      <w:r>
+        <w:rPr>
+          <w:sz w:val="24"/>
+          <w:szCs w:val="24"/>
+          <w:lang w:val="nl-NL"/>
+        </w:rPr>
+        <w:t xml:space="preserve"> al je </w:t>
+      </w:r>
+      <w:proofErr w:type="spellStart"/>
+      <w:r>
+        <w:rPr>
+          <w:sz w:val="24"/>
+          <w:szCs w:val="24"/>
+          <w:lang w:val="nl-NL"/>
+        </w:rPr>
+        <w:t>migrations</w:t>
+      </w:r>
+      <w:proofErr w:type="spellEnd"/>
+      <w:r>
+        <w:rPr>
+          <w:sz w:val="24"/>
+          <w:szCs w:val="24"/>
+          <w:lang w:val="nl-NL"/>
+        </w:rPr>
+        <w:t xml:space="preserve"> en maakt hem weer zoals hij toen was. Verwijderd wel alle </w:t>
+      </w:r>
+      <w:proofErr w:type="spellStart"/>
+      <w:r>
+        <w:rPr>
+          <w:sz w:val="24"/>
+          <w:szCs w:val="24"/>
+          <w:lang w:val="nl-NL"/>
+        </w:rPr>
+        <w:t>tables</w:t>
+      </w:r>
+      <w:proofErr w:type="spellEnd"/>
+      <w:r>
+        <w:rPr>
+          <w:sz w:val="24"/>
+          <w:szCs w:val="24"/>
+          <w:lang w:val="nl-NL"/>
+        </w:rPr>
+        <w:t>.</w:t>
+      </w:r>
+    </w:p>
+    <w:p>
+      <w:pPr>
+        <w:rPr>
+          <w:sz w:val="24"/>
+          <w:szCs w:val="24"/>
+          <w:lang w:val="nl-NL"/>
+        </w:rPr>
+      </w:pPr>
+    </w:p>
+    <w:p>
+      <w:pPr>
+        <w:rPr>
+          <w:sz w:val="24"/>
+          <w:szCs w:val="24"/>
+          <w:lang w:val="nl-NL"/>
+        </w:rPr>
+      </w:pPr>
+      <w:proofErr w:type="spellStart"/>
       <w:r>
         <w:rPr>
           <w:sz w:val="24"/>
@@ -611,65 +1481,52 @@
           <w:lang w:val="nl-NL"/>
         </w:rPr>
         <w:lastRenderedPageBreak/>
-        <w:t xml:space="preserve">Php artisan </w:t>
-      </w:r>
-      <w:r>
-        <w:rPr>
-          <w:sz w:val="24"/>
-          <w:szCs w:val="24"/>
-          <w:lang w:val="nl-NL"/>
-        </w:rPr>
-        <w:t>migrate:fresh</w:t>
-      </w:r>
-      <w:r>
-        <w:rPr>
-          <w:sz w:val="24"/>
-          <w:szCs w:val="24"/>
-          <w:lang w:val="nl-NL"/>
-        </w:rPr>
-        <w:t xml:space="preserve"> = </w:t>
-      </w:r>
-      <w:r>
-        <w:rPr>
-          <w:sz w:val="24"/>
-          <w:szCs w:val="24"/>
-          <w:lang w:val="nl-NL"/>
-        </w:rPr>
-        <w:t>Verwi</w:t>
-      </w:r>
-      <w:r>
-        <w:rPr>
-          <w:sz w:val="24"/>
-          <w:szCs w:val="24"/>
-          <w:lang w:val="nl-NL"/>
-        </w:rPr>
-        <w:t>jdeje al je migrations en maakt hem weer zoals hij toen was. Verwijderd wel alle tables.</w:t>
-      </w:r>
-    </w:p>
-    <w:p>
-      <w:pPr>
-        <w:rPr>
-          <w:sz w:val="24"/>
-          <w:szCs w:val="24"/>
-          <w:lang w:val="nl-NL"/>
-        </w:rPr>
-      </w:pPr>
-    </w:p>
-    <w:p>
-      <w:pPr>
-        <w:rPr>
-          <w:sz w:val="24"/>
-          <w:szCs w:val="24"/>
-          <w:lang w:val="nl-NL"/>
-        </w:rPr>
-      </w:pPr>
-      <w:r>
-        <w:rPr>
-          <w:sz w:val="24"/>
-          <w:szCs w:val="24"/>
-          <w:lang w:val="nl-NL"/>
-        </w:rPr>
-        <w:t>php  artisan route:list = laat alle routes zien die er op dit moment zijn.</w:t>
+        <w:t>php</w:t>
+      </w:r>
+      <w:proofErr w:type="spellEnd"/>
+      <w:r>
+        <w:rPr>
+          <w:sz w:val="24"/>
+          <w:szCs w:val="24"/>
+          <w:lang w:val="nl-NL"/>
+        </w:rPr>
+        <w:t xml:space="preserve">  </w:t>
+      </w:r>
+      <w:proofErr w:type="spellStart"/>
+      <w:r>
+        <w:rPr>
+          <w:sz w:val="24"/>
+          <w:szCs w:val="24"/>
+          <w:lang w:val="nl-NL"/>
+        </w:rPr>
+        <w:t>artisan</w:t>
+      </w:r>
+      <w:proofErr w:type="spellEnd"/>
+      <w:r>
+        <w:rPr>
+          <w:sz w:val="24"/>
+          <w:szCs w:val="24"/>
+          <w:lang w:val="nl-NL"/>
+        </w:rPr>
+        <w:t xml:space="preserve"> </w:t>
+      </w:r>
+      <w:proofErr w:type="spellStart"/>
+      <w:r>
+        <w:rPr>
+          <w:sz w:val="24"/>
+          <w:szCs w:val="24"/>
+          <w:lang w:val="nl-NL"/>
+        </w:rPr>
+        <w:t>route:list</w:t>
+      </w:r>
+      <w:proofErr w:type="spellEnd"/>
+      <w:r>
+        <w:rPr>
+          <w:sz w:val="24"/>
+          <w:szCs w:val="24"/>
+          <w:lang w:val="nl-NL"/>
+        </w:rPr>
+        <w:t xml:space="preserve"> = laat alle routes zien die er op dit moment zijn.</w:t>
       </w:r>
       <w:r>
         <w:rPr>
@@ -699,6 +1556,7 @@
           <w:lang w:val="nl-NL"/>
         </w:rPr>
       </w:pPr>
+      <w:proofErr w:type="spellStart"/>
       <w:r>
         <w:rPr>
           <w:b/>
@@ -709,80 +1567,309 @@
         </w:rPr>
         <w:t>Seeders</w:t>
       </w:r>
-    </w:p>
-    <w:p>
-      <w:pPr>
-        <w:rPr>
-          <w:sz w:val="24"/>
-          <w:szCs w:val="24"/>
-          <w:lang w:val="nl-NL"/>
-        </w:rPr>
-      </w:pPr>
-      <w:r>
-        <w:rPr>
-          <w:sz w:val="24"/>
-          <w:szCs w:val="24"/>
-          <w:lang w:val="nl-NL"/>
-        </w:rPr>
-        <w:t>php artisan make:seeder $NameTableSeeder = maakt een s</w:t>
-      </w:r>
-      <w:r>
-        <w:rPr>
-          <w:sz w:val="24"/>
-          <w:szCs w:val="24"/>
-          <w:lang w:val="nl-NL"/>
-        </w:rPr>
-        <w:t>eeder.</w:t>
-      </w:r>
-    </w:p>
-    <w:p>
-      <w:pPr>
-        <w:rPr>
-          <w:sz w:val="24"/>
-          <w:szCs w:val="24"/>
-          <w:lang w:val="nl-NL"/>
-        </w:rPr>
-      </w:pPr>
-      <w:r>
-        <w:rPr>
-          <w:sz w:val="24"/>
-          <w:szCs w:val="24"/>
-          <w:lang w:val="nl-NL"/>
-        </w:rPr>
-        <w:t>php artisan db:seed = voer</w:t>
-      </w:r>
-      <w:r>
-        <w:rPr>
-          <w:sz w:val="24"/>
-          <w:szCs w:val="24"/>
-          <w:lang w:val="nl-NL"/>
-        </w:rPr>
-        <w:t>t de seed uit.</w:t>
-      </w:r>
-    </w:p>
-    <w:p>
-      <w:pPr>
-        <w:rPr>
-          <w:sz w:val="24"/>
-          <w:szCs w:val="24"/>
-          <w:lang w:val="nl-NL"/>
-        </w:rPr>
-      </w:pPr>
-      <w:r>
-        <w:rPr>
-          <w:sz w:val="24"/>
-          <w:szCs w:val="24"/>
-          <w:lang w:val="nl-NL"/>
-        </w:rPr>
-        <w:t>php artisan db:seed --class=UserSeeder = Het zelfde al</w:t>
-      </w:r>
-      <w:r>
-        <w:rPr>
-          <w:sz w:val="24"/>
-          <w:szCs w:val="24"/>
-          <w:lang w:val="nl-NL"/>
-        </w:rPr>
-        <w:t xml:space="preserve">s db:seed alleen kies je hier een specifieke class. </w:t>
+      <w:proofErr w:type="spellEnd"/>
+    </w:p>
+    <w:p>
+      <w:pPr>
+        <w:rPr>
+          <w:sz w:val="24"/>
+          <w:szCs w:val="24"/>
+          <w:lang w:val="nl-NL"/>
+        </w:rPr>
+      </w:pPr>
+      <w:proofErr w:type="spellStart"/>
+      <w:r>
+        <w:rPr>
+          <w:sz w:val="24"/>
+          <w:szCs w:val="24"/>
+          <w:lang w:val="nl-NL"/>
+        </w:rPr>
+        <w:t>php</w:t>
+      </w:r>
+      <w:proofErr w:type="spellEnd"/>
+      <w:r>
+        <w:rPr>
+          <w:sz w:val="24"/>
+          <w:szCs w:val="24"/>
+          <w:lang w:val="nl-NL"/>
+        </w:rPr>
+        <w:t xml:space="preserve"> </w:t>
+      </w:r>
+      <w:proofErr w:type="spellStart"/>
+      <w:r>
+        <w:rPr>
+          <w:sz w:val="24"/>
+          <w:szCs w:val="24"/>
+          <w:lang w:val="nl-NL"/>
+        </w:rPr>
+        <w:t>artisan</w:t>
+      </w:r>
+      <w:proofErr w:type="spellEnd"/>
+      <w:r>
+        <w:rPr>
+          <w:sz w:val="24"/>
+          <w:szCs w:val="24"/>
+          <w:lang w:val="nl-NL"/>
+        </w:rPr>
+        <w:t xml:space="preserve"> </w:t>
+      </w:r>
+      <w:proofErr w:type="spellStart"/>
+      <w:r>
+        <w:rPr>
+          <w:sz w:val="24"/>
+          <w:szCs w:val="24"/>
+          <w:lang w:val="nl-NL"/>
+        </w:rPr>
+        <w:t>make:seeder</w:t>
+      </w:r>
+      <w:proofErr w:type="spellEnd"/>
+      <w:r>
+        <w:rPr>
+          <w:sz w:val="24"/>
+          <w:szCs w:val="24"/>
+          <w:lang w:val="nl-NL"/>
+        </w:rPr>
+        <w:t xml:space="preserve"> $</w:t>
+      </w:r>
+      <w:proofErr w:type="spellStart"/>
+      <w:r>
+        <w:rPr>
+          <w:sz w:val="24"/>
+          <w:szCs w:val="24"/>
+          <w:lang w:val="nl-NL"/>
+        </w:rPr>
+        <w:t>NameTableSeeder</w:t>
+      </w:r>
+      <w:proofErr w:type="spellEnd"/>
+      <w:r>
+        <w:rPr>
+          <w:sz w:val="24"/>
+          <w:szCs w:val="24"/>
+          <w:lang w:val="nl-NL"/>
+        </w:rPr>
+        <w:t xml:space="preserve"> = maakt een </w:t>
+      </w:r>
+      <w:proofErr w:type="spellStart"/>
+      <w:r>
+        <w:rPr>
+          <w:sz w:val="24"/>
+          <w:szCs w:val="24"/>
+          <w:lang w:val="nl-NL"/>
+        </w:rPr>
+        <w:t>s</w:t>
+      </w:r>
+      <w:r>
+        <w:rPr>
+          <w:sz w:val="24"/>
+          <w:szCs w:val="24"/>
+          <w:lang w:val="nl-NL"/>
+        </w:rPr>
+        <w:t>eeder</w:t>
+      </w:r>
+      <w:proofErr w:type="spellEnd"/>
+      <w:r>
+        <w:rPr>
+          <w:sz w:val="24"/>
+          <w:szCs w:val="24"/>
+          <w:lang w:val="nl-NL"/>
+        </w:rPr>
+        <w:t>.</w:t>
+      </w:r>
+    </w:p>
+    <w:p>
+      <w:pPr>
+        <w:rPr>
+          <w:sz w:val="24"/>
+          <w:szCs w:val="24"/>
+          <w:lang w:val="nl-NL"/>
+        </w:rPr>
+      </w:pPr>
+      <w:proofErr w:type="spellStart"/>
+      <w:r>
+        <w:rPr>
+          <w:sz w:val="24"/>
+          <w:szCs w:val="24"/>
+          <w:lang w:val="nl-NL"/>
+        </w:rPr>
+        <w:t>php</w:t>
+      </w:r>
+      <w:proofErr w:type="spellEnd"/>
+      <w:r>
+        <w:rPr>
+          <w:sz w:val="24"/>
+          <w:szCs w:val="24"/>
+          <w:lang w:val="nl-NL"/>
+        </w:rPr>
+        <w:t xml:space="preserve"> </w:t>
+      </w:r>
+      <w:proofErr w:type="spellStart"/>
+      <w:r>
+        <w:rPr>
+          <w:sz w:val="24"/>
+          <w:szCs w:val="24"/>
+          <w:lang w:val="nl-NL"/>
+        </w:rPr>
+        <w:t>artisan</w:t>
+      </w:r>
+      <w:proofErr w:type="spellEnd"/>
+      <w:r>
+        <w:rPr>
+          <w:sz w:val="24"/>
+          <w:szCs w:val="24"/>
+          <w:lang w:val="nl-NL"/>
+        </w:rPr>
+        <w:t xml:space="preserve"> </w:t>
+      </w:r>
+      <w:proofErr w:type="spellStart"/>
+      <w:r>
+        <w:rPr>
+          <w:sz w:val="24"/>
+          <w:szCs w:val="24"/>
+          <w:lang w:val="nl-NL"/>
+        </w:rPr>
+        <w:t>db:seed</w:t>
+      </w:r>
+      <w:proofErr w:type="spellEnd"/>
+      <w:r>
+        <w:rPr>
+          <w:sz w:val="24"/>
+          <w:szCs w:val="24"/>
+          <w:lang w:val="nl-NL"/>
+        </w:rPr>
+        <w:t xml:space="preserve"> = voer</w:t>
+      </w:r>
+      <w:r>
+        <w:rPr>
+          <w:sz w:val="24"/>
+          <w:szCs w:val="24"/>
+          <w:lang w:val="nl-NL"/>
+        </w:rPr>
+        <w:t xml:space="preserve">t de </w:t>
+      </w:r>
+      <w:proofErr w:type="spellStart"/>
+      <w:r>
+        <w:rPr>
+          <w:sz w:val="24"/>
+          <w:szCs w:val="24"/>
+          <w:lang w:val="nl-NL"/>
+        </w:rPr>
+        <w:t>seed</w:t>
+      </w:r>
+      <w:proofErr w:type="spellEnd"/>
+      <w:r>
+        <w:rPr>
+          <w:sz w:val="24"/>
+          <w:szCs w:val="24"/>
+          <w:lang w:val="nl-NL"/>
+        </w:rPr>
+        <w:t xml:space="preserve"> uit.</w:t>
+      </w:r>
+    </w:p>
+    <w:p>
+      <w:pPr>
+        <w:rPr>
+          <w:sz w:val="24"/>
+          <w:szCs w:val="24"/>
+          <w:lang w:val="nl-NL"/>
+        </w:rPr>
+      </w:pPr>
+      <w:proofErr w:type="spellStart"/>
+      <w:r>
+        <w:rPr>
+          <w:sz w:val="24"/>
+          <w:szCs w:val="24"/>
+          <w:lang w:val="nl-NL"/>
+        </w:rPr>
+        <w:t>php</w:t>
+      </w:r>
+      <w:proofErr w:type="spellEnd"/>
+      <w:r>
+        <w:rPr>
+          <w:sz w:val="24"/>
+          <w:szCs w:val="24"/>
+          <w:lang w:val="nl-NL"/>
+        </w:rPr>
+        <w:t xml:space="preserve"> </w:t>
+      </w:r>
+      <w:proofErr w:type="spellStart"/>
+      <w:r>
+        <w:rPr>
+          <w:sz w:val="24"/>
+          <w:szCs w:val="24"/>
+          <w:lang w:val="nl-NL"/>
+        </w:rPr>
+        <w:t>artisan</w:t>
+      </w:r>
+      <w:proofErr w:type="spellEnd"/>
+      <w:r>
+        <w:rPr>
+          <w:sz w:val="24"/>
+          <w:szCs w:val="24"/>
+          <w:lang w:val="nl-NL"/>
+        </w:rPr>
+        <w:t xml:space="preserve"> </w:t>
+      </w:r>
+      <w:proofErr w:type="spellStart"/>
+      <w:r>
+        <w:rPr>
+          <w:sz w:val="24"/>
+          <w:szCs w:val="24"/>
+          <w:lang w:val="nl-NL"/>
+        </w:rPr>
+        <w:t>db:seed</w:t>
+      </w:r>
+      <w:proofErr w:type="spellEnd"/>
+      <w:r>
+        <w:rPr>
+          <w:sz w:val="24"/>
+          <w:szCs w:val="24"/>
+          <w:lang w:val="nl-NL"/>
+        </w:rPr>
+        <w:t xml:space="preserve"> --class=</w:t>
+      </w:r>
+      <w:proofErr w:type="spellStart"/>
+      <w:r>
+        <w:rPr>
+          <w:sz w:val="24"/>
+          <w:szCs w:val="24"/>
+          <w:lang w:val="nl-NL"/>
+        </w:rPr>
+        <w:t>UserSeeder</w:t>
+      </w:r>
+      <w:proofErr w:type="spellEnd"/>
+      <w:r>
+        <w:rPr>
+          <w:sz w:val="24"/>
+          <w:szCs w:val="24"/>
+          <w:lang w:val="nl-NL"/>
+        </w:rPr>
+        <w:t xml:space="preserve"> = Het zelfde al</w:t>
+      </w:r>
+      <w:r>
+        <w:rPr>
+          <w:sz w:val="24"/>
+          <w:szCs w:val="24"/>
+          <w:lang w:val="nl-NL"/>
+        </w:rPr>
+        <w:t xml:space="preserve">s </w:t>
+      </w:r>
+      <w:proofErr w:type="spellStart"/>
+      <w:r>
+        <w:rPr>
+          <w:sz w:val="24"/>
+          <w:szCs w:val="24"/>
+          <w:lang w:val="nl-NL"/>
+        </w:rPr>
+        <w:t>db:seed</w:t>
+      </w:r>
+      <w:proofErr w:type="spellEnd"/>
+      <w:r>
+        <w:rPr>
+          <w:sz w:val="24"/>
+          <w:szCs w:val="24"/>
+          <w:lang w:val="nl-NL"/>
+        </w:rPr>
+        <w:t xml:space="preserve"> alleen kies je hier een specifieke class. </w:t>
       </w:r>
     </w:p>
     <w:p>
@@ -807,32 +1894,132 @@
           <w:szCs w:val="24"/>
           <w:lang w:val="nl-NL"/>
         </w:rPr>
-        <w:t xml:space="preserve"> = Dit is nodig om de seeders te laten werken. Dit moet elke keer gebeuren als je iets aanpast, meerdere maakt of als je er één verwijderd.</w:t>
-      </w:r>
-    </w:p>
-    <w:p>
-      <w:pPr>
-        <w:rPr>
-          <w:sz w:val="24"/>
-          <w:szCs w:val="24"/>
-          <w:lang w:val="nl-NL"/>
-        </w:rPr>
-      </w:pPr>
-      <w:r>
-        <w:rPr>
-          <w:sz w:val="24"/>
-          <w:szCs w:val="24"/>
-          <w:lang w:val="nl-NL"/>
-        </w:rPr>
-        <w:t>Php artisan DB::rollBack = maakt de</w:t>
-      </w:r>
-      <w:r>
-        <w:rPr>
-          <w:sz w:val="24"/>
-          <w:szCs w:val="24"/>
-          <w:lang w:val="nl-NL"/>
-        </w:rPr>
-        <w:t xml:space="preserve"> migrations en seeds opnieuw.</w:t>
+        <w:t xml:space="preserve"> = Dit is nodig om de </w:t>
+      </w:r>
+      <w:proofErr w:type="spellStart"/>
+      <w:r>
+        <w:rPr>
+          <w:sz w:val="24"/>
+          <w:szCs w:val="24"/>
+          <w:lang w:val="nl-NL"/>
+        </w:rPr>
+        <w:t>seeders</w:t>
+      </w:r>
+      <w:proofErr w:type="spellEnd"/>
+      <w:r>
+        <w:rPr>
+          <w:sz w:val="24"/>
+          <w:szCs w:val="24"/>
+          <w:lang w:val="nl-NL"/>
+        </w:rPr>
+        <w:t xml:space="preserve"> te laten werken. Dit moet elke keer gebeuren als je iets aanpast, meerdere maakt of als je er één verwijderd.</w:t>
+      </w:r>
+    </w:p>
+    <w:p>
+      <w:pPr>
+        <w:rPr>
+          <w:sz w:val="24"/>
+          <w:szCs w:val="24"/>
+          <w:lang w:val="nl-NL"/>
+        </w:rPr>
+      </w:pPr>
+      <w:proofErr w:type="spellStart"/>
+      <w:r>
+        <w:rPr>
+          <w:sz w:val="24"/>
+          <w:szCs w:val="24"/>
+          <w:lang w:val="nl-NL"/>
+        </w:rPr>
+        <w:t>Php</w:t>
+      </w:r>
+      <w:proofErr w:type="spellEnd"/>
+      <w:r>
+        <w:rPr>
+          <w:sz w:val="24"/>
+          <w:szCs w:val="24"/>
+          <w:lang w:val="nl-NL"/>
+        </w:rPr>
+        <w:t xml:space="preserve"> </w:t>
+      </w:r>
+      <w:proofErr w:type="spellStart"/>
+      <w:r>
+        <w:rPr>
+          <w:sz w:val="24"/>
+          <w:szCs w:val="24"/>
+          <w:lang w:val="nl-NL"/>
+        </w:rPr>
+        <w:t>artisan</w:t>
+      </w:r>
+      <w:proofErr w:type="spellEnd"/>
+      <w:r>
+        <w:rPr>
+          <w:sz w:val="24"/>
+          <w:szCs w:val="24"/>
+          <w:lang w:val="nl-NL"/>
+        </w:rPr>
+        <w:t xml:space="preserve"> DB::</w:t>
+      </w:r>
+      <w:proofErr w:type="spellStart"/>
+      <w:r>
+        <w:rPr>
+          <w:sz w:val="24"/>
+          <w:szCs w:val="24"/>
+          <w:lang w:val="nl-NL"/>
+        </w:rPr>
+        <w:t>rollBack</w:t>
+      </w:r>
+      <w:proofErr w:type="spellEnd"/>
+      <w:r>
+        <w:rPr>
+          <w:sz w:val="24"/>
+          <w:szCs w:val="24"/>
+          <w:lang w:val="nl-NL"/>
+        </w:rPr>
+        <w:t xml:space="preserve"> = maakt de</w:t>
+      </w:r>
+      <w:r>
+        <w:rPr>
+          <w:sz w:val="24"/>
+          <w:szCs w:val="24"/>
+          <w:lang w:val="nl-NL"/>
+        </w:rPr>
+        <w:t xml:space="preserve"> </w:t>
+      </w:r>
+      <w:proofErr w:type="spellStart"/>
+      <w:r>
+        <w:rPr>
+          <w:sz w:val="24"/>
+          <w:szCs w:val="24"/>
+          <w:lang w:val="nl-NL"/>
+        </w:rPr>
+        <w:t>migrations</w:t>
+      </w:r>
+      <w:proofErr w:type="spellEnd"/>
+      <w:r>
+        <w:rPr>
+          <w:sz w:val="24"/>
+          <w:szCs w:val="24"/>
+          <w:lang w:val="nl-NL"/>
+        </w:rPr>
+        <w:t xml:space="preserve"> en </w:t>
+      </w:r>
+      <w:proofErr w:type="spellStart"/>
+      <w:r>
+        <w:rPr>
+          <w:sz w:val="24"/>
+          <w:szCs w:val="24"/>
+          <w:lang w:val="nl-NL"/>
+        </w:rPr>
+        <w:t>seeds</w:t>
+      </w:r>
+      <w:proofErr w:type="spellEnd"/>
+      <w:r>
+        <w:rPr>
+          <w:sz w:val="24"/>
+          <w:szCs w:val="24"/>
+          <w:lang w:val="nl-NL"/>
+        </w:rPr>
+        <w:t xml:space="preserve"> opnieuw.</w:t>
       </w:r>
     </w:p>
     <w:p>
@@ -924,7 +2111,24 @@
           <w:lang w:val="nl-NL"/>
         </w:rPr>
         <w:tab/>
-        <w:t>gebruikersNaam = root,</w:t>
+      </w:r>
+      <w:proofErr w:type="spellStart"/>
+      <w:r>
+        <w:rPr>
+          <w:sz w:val="24"/>
+          <w:szCs w:val="24"/>
+          <w:lang w:val="nl-NL"/>
+        </w:rPr>
+        <w:t>gebruikersNaam</w:t>
+      </w:r>
+      <w:proofErr w:type="spellEnd"/>
+      <w:r>
+        <w:rPr>
+          <w:sz w:val="24"/>
+          <w:szCs w:val="24"/>
+          <w:lang w:val="nl-NL"/>
+        </w:rPr>
+        <w:t xml:space="preserve"> = root,</w:t>
       </w:r>
     </w:p>
     <w:p>
@@ -942,8 +2146,18 @@
           <w:lang w:val="nl-NL"/>
         </w:rPr>
         <w:tab/>
-        <w:t>wachtwoord = mysql</w:t>
-      </w:r>
+        <w:t xml:space="preserve">wachtwoord = </w:t>
+      </w:r>
+      <w:proofErr w:type="spellStart"/>
+      <w:r>
+        <w:rPr>
+          <w:sz w:val="24"/>
+          <w:szCs w:val="24"/>
+          <w:lang w:val="nl-NL"/>
+        </w:rPr>
+        <w:t>mysql</w:t>
+      </w:r>
+      <w:proofErr w:type="spellEnd"/>
     </w:p>
     <w:p>
       <w:pPr>
@@ -984,7 +2198,25 @@
           <w:szCs w:val="24"/>
           <w:lang w:val="nl-NL"/>
         </w:rPr>
-        <w:t>Database tables zijn altijd meervoud</w:t>
+        <w:t xml:space="preserve">Database </w:t>
+      </w:r>
+      <w:proofErr w:type="spellStart"/>
+      <w:r>
+        <w:rPr>
+          <w:sz w:val="24"/>
+          <w:szCs w:val="24"/>
+          <w:lang w:val="nl-NL"/>
+        </w:rPr>
+        <w:t>tables</w:t>
+      </w:r>
+      <w:proofErr w:type="spellEnd"/>
+      <w:r>
+        <w:rPr>
+          <w:sz w:val="24"/>
+          <w:szCs w:val="24"/>
+          <w:lang w:val="nl-NL"/>
+        </w:rPr>
+        <w:t xml:space="preserve"> zijn altijd meervoud</w:t>
       </w:r>
     </w:p>
     <w:p>
@@ -1035,8 +2267,18 @@
           <w:szCs w:val="24"/>
           <w:lang w:val="nl-NL"/>
         </w:rPr>
-        <w:t>Controller namen altijd HoofdletterPerWoord</w:t>
-      </w:r>
+        <w:t xml:space="preserve">Controller namen altijd </w:t>
+      </w:r>
+      <w:proofErr w:type="spellStart"/>
+      <w:r>
+        <w:rPr>
+          <w:sz w:val="24"/>
+          <w:szCs w:val="24"/>
+          <w:lang w:val="nl-NL"/>
+        </w:rPr>
+        <w:t>HoofdletterPerWoord</w:t>
+      </w:r>
+      <w:proofErr w:type="spellEnd"/>
     </w:p>
     <w:p>
       <w:pPr>
@@ -1090,7 +2332,23 @@
           <w:sz w:val="24"/>
           <w:szCs w:val="24"/>
         </w:rPr>
-        <w:t>Route::resource('photos.comments', 'Comment</w:t>
+        <w:t>Route::resource('</w:t>
+      </w:r>
+      <w:proofErr w:type="spellStart"/>
+      <w:r>
+        <w:rPr>
+          <w:sz w:val="24"/>
+          <w:szCs w:val="24"/>
+        </w:rPr>
+        <w:t>photos.comments</w:t>
+      </w:r>
+      <w:proofErr w:type="spellEnd"/>
+      <w:r>
+        <w:rPr>
+          <w:sz w:val="24"/>
+          <w:szCs w:val="24"/>
+        </w:rPr>
+        <w:t>', 'Comment</w:t>
       </w:r>
       <w:r>
         <w:rPr>
@@ -1113,15 +2371,87 @@
           <w:szCs w:val="24"/>
           <w:lang w:val="nl-NL"/>
         </w:rPr>
-        <w:t xml:space="preserve"> = je moet eerst in je u</w:t>
-      </w:r>
-      <w:r>
-        <w:rPr>
-          <w:sz w:val="24"/>
-          <w:szCs w:val="24"/>
-          <w:lang w:val="nl-NL"/>
-        </w:rPr>
-        <w:t>rl photos hebben staan die naar 1 hebben laten linken en dan kan je comments gebruiken om bij de comments controller te komen.</w:t>
+        <w:t xml:space="preserve"> = je moet eerst in je </w:t>
+      </w:r>
+      <w:proofErr w:type="spellStart"/>
+      <w:r>
+        <w:rPr>
+          <w:sz w:val="24"/>
+          <w:szCs w:val="24"/>
+          <w:lang w:val="nl-NL"/>
+        </w:rPr>
+        <w:t>u</w:t>
+      </w:r>
+      <w:r>
+        <w:rPr>
+          <w:sz w:val="24"/>
+          <w:szCs w:val="24"/>
+          <w:lang w:val="nl-NL"/>
+        </w:rPr>
+        <w:t>rl</w:t>
+      </w:r>
+      <w:proofErr w:type="spellEnd"/>
+      <w:r>
+        <w:rPr>
+          <w:sz w:val="24"/>
+          <w:szCs w:val="24"/>
+          <w:lang w:val="nl-NL"/>
+        </w:rPr>
+        <w:t xml:space="preserve"> </w:t>
+      </w:r>
+      <w:proofErr w:type="spellStart"/>
+      <w:r>
+        <w:rPr>
+          <w:sz w:val="24"/>
+          <w:szCs w:val="24"/>
+          <w:lang w:val="nl-NL"/>
+        </w:rPr>
+        <w:t>photos</w:t>
+      </w:r>
+      <w:proofErr w:type="spellEnd"/>
+      <w:r>
+        <w:rPr>
+          <w:sz w:val="24"/>
+          <w:szCs w:val="24"/>
+          <w:lang w:val="nl-NL"/>
+        </w:rPr>
+        <w:t xml:space="preserve"> hebben staan die naar 1 hebben laten linken en dan kan je </w:t>
+      </w:r>
+      <w:proofErr w:type="spellStart"/>
+      <w:r>
+        <w:rPr>
+          <w:sz w:val="24"/>
+          <w:szCs w:val="24"/>
+          <w:lang w:val="nl-NL"/>
+        </w:rPr>
+        <w:t>comments</w:t>
+      </w:r>
+      <w:proofErr w:type="spellEnd"/>
+      <w:r>
+        <w:rPr>
+          <w:sz w:val="24"/>
+          <w:szCs w:val="24"/>
+          <w:lang w:val="nl-NL"/>
+        </w:rPr>
+        <w:t xml:space="preserve"> gebruiken om bij de </w:t>
+      </w:r>
+      <w:proofErr w:type="spellStart"/>
+      <w:r>
+        <w:rPr>
+          <w:sz w:val="24"/>
+          <w:szCs w:val="24"/>
+          <w:lang w:val="nl-NL"/>
+        </w:rPr>
+        <w:t>comments</w:t>
+      </w:r>
+      <w:proofErr w:type="spellEnd"/>
+      <w:r>
+        <w:rPr>
+          <w:sz w:val="24"/>
+          <w:szCs w:val="24"/>
+          <w:lang w:val="nl-NL"/>
+        </w:rPr>
+        <w:t xml:space="preserve"> controller te komen.</w:t>
       </w:r>
     </w:p>
     <w:p>
@@ -1226,203 +2556,10 @@
           <w:szCs w:val="32"/>
           <w:lang w:val="nl-NL"/>
         </w:rPr>
-        <w:t>.env</w:t>
-      </w:r>
-    </w:p>
-    <w:p>
-      <w:pPr>
-        <w:rPr>
-          <w:sz w:val="24"/>
-          <w:szCs w:val="24"/>
-          <w:lang w:val="nl-NL"/>
-        </w:rPr>
-      </w:pPr>
-      <w:r>
-        <w:rPr>
-          <w:sz w:val="24"/>
-          <w:szCs w:val="24"/>
-          <w:lang w:val="nl-NL"/>
-        </w:rPr>
-        <w:t>{{config(“</w:t>
-      </w:r>
-      <w:r>
-        <w:rPr>
-          <w:sz w:val="24"/>
-          <w:szCs w:val="24"/>
-          <w:lang w:val="nl-NL"/>
-        </w:rPr>
-        <w:t>app.name</w:t>
-      </w:r>
-      <w:r>
-        <w:rPr>
-          <w:sz w:val="24"/>
-          <w:szCs w:val="24"/>
-          <w:lang w:val="nl-NL"/>
-        </w:rPr>
-        <w:t>”)}}</w:t>
-      </w:r>
-      <w:r>
-        <w:rPr>
-          <w:sz w:val="24"/>
-          <w:szCs w:val="24"/>
-          <w:lang w:val="nl-NL"/>
-        </w:rPr>
-        <w:t xml:space="preserve"> = APP_NAME (Zo kan je gegevens van de .en</w:t>
-      </w:r>
-      <w:r>
-        <w:rPr>
-          <w:sz w:val="24"/>
-          <w:szCs w:val="24"/>
-          <w:lang w:val="nl-NL"/>
-        </w:rPr>
-        <w:t>v file halen</w:t>
-      </w:r>
-      <w:r>
-        <w:rPr>
-          <w:sz w:val="24"/>
-          <w:szCs w:val="24"/>
-          <w:lang w:val="nl-NL"/>
-        </w:rPr>
-        <w:t>)</w:t>
-      </w:r>
-    </w:p>
-    <w:p>
-      <w:pPr>
-        <w:rPr>
-          <w:sz w:val="24"/>
-          <w:szCs w:val="24"/>
-          <w:lang w:val="nl-NL"/>
-        </w:rPr>
-      </w:pPr>
-    </w:p>
-    <w:p>
-      <w:pPr>
-        <w:rPr>
-          <w:sz w:val="24"/>
-          <w:szCs w:val="24"/>
-          <w:lang w:val="nl-NL"/>
-        </w:rPr>
-      </w:pPr>
-    </w:p>
-    <w:p>
-      <w:pPr>
-        <w:rPr>
-          <w:sz w:val="24"/>
-          <w:szCs w:val="24"/>
-          <w:lang w:val="nl-NL"/>
-        </w:rPr>
-      </w:pPr>
-    </w:p>
-    <w:p>
-      <w:pPr>
-        <w:rPr>
-          <w:sz w:val="24"/>
-          <w:szCs w:val="24"/>
-          <w:lang w:val="nl-NL"/>
-        </w:rPr>
-      </w:pPr>
-    </w:p>
-    <w:p>
-      <w:pPr>
-        <w:rPr>
-          <w:sz w:val="24"/>
-          <w:szCs w:val="24"/>
-          <w:lang w:val="nl-NL"/>
-        </w:rPr>
-      </w:pPr>
-    </w:p>
-    <w:p>
-      <w:pPr>
-        <w:rPr>
-          <w:sz w:val="24"/>
-          <w:szCs w:val="24"/>
-          <w:lang w:val="nl-NL"/>
-        </w:rPr>
-      </w:pPr>
-    </w:p>
-    <w:p>
-      <w:pPr>
-        <w:rPr>
-          <w:sz w:val="24"/>
-          <w:szCs w:val="24"/>
-          <w:lang w:val="nl-NL"/>
-        </w:rPr>
-      </w:pPr>
-    </w:p>
-    <w:p>
-      <w:pPr>
-        <w:rPr>
-          <w:sz w:val="24"/>
-          <w:szCs w:val="24"/>
-          <w:lang w:val="nl-NL"/>
-        </w:rPr>
-      </w:pPr>
-    </w:p>
-    <w:p>
-      <w:pPr>
-        <w:rPr>
-          <w:sz w:val="24"/>
-          <w:szCs w:val="24"/>
-          <w:lang w:val="nl-NL"/>
-        </w:rPr>
-      </w:pPr>
-    </w:p>
-    <w:p>
-      <w:pPr>
-        <w:rPr>
-          <w:sz w:val="24"/>
-          <w:szCs w:val="24"/>
-          <w:lang w:val="nl-NL"/>
-        </w:rPr>
-      </w:pPr>
-    </w:p>
-    <w:p>
-      <w:pPr>
-        <w:rPr>
-          <w:sz w:val="24"/>
-          <w:szCs w:val="24"/>
-          <w:lang w:val="nl-NL"/>
-        </w:rPr>
-      </w:pPr>
-    </w:p>
-    <w:p>
-      <w:pPr>
-        <w:rPr>
-          <w:sz w:val="24"/>
-          <w:szCs w:val="24"/>
-          <w:lang w:val="nl-NL"/>
-        </w:rPr>
-      </w:pPr>
-    </w:p>
-    <w:p>
-      <w:pPr>
-        <w:rPr>
-          <w:sz w:val="24"/>
-          <w:szCs w:val="24"/>
-          <w:lang w:val="nl-NL"/>
-        </w:rPr>
-      </w:pPr>
-    </w:p>
-    <w:p>
-      <w:pPr>
-        <w:rPr>
-          <w:sz w:val="24"/>
-          <w:szCs w:val="24"/>
-          <w:lang w:val="nl-NL"/>
-        </w:rPr>
-      </w:pPr>
-    </w:p>
-    <w:p>
-      <w:pPr>
-        <w:rPr>
-          <w:sz w:val="24"/>
-          <w:szCs w:val="24"/>
-          <w:lang w:val="nl-NL"/>
-        </w:rPr>
-      </w:pPr>
-    </w:p>
-    <w:p>
-      <w:pPr>
+        <w:t>.</w:t>
+      </w:r>
+      <w:proofErr w:type="spellStart"/>
+      <w:r>
         <w:rPr>
           <w:b/>
           <w:bCs/>
@@ -1430,8 +2567,240 @@
           <w:szCs w:val="32"/>
           <w:lang w:val="nl-NL"/>
         </w:rPr>
-      </w:pPr>
-      <w:r>
+        <w:t>env</w:t>
+      </w:r>
+      <w:proofErr w:type="spellEnd"/>
+    </w:p>
+    <w:p>
+      <w:pPr>
+        <w:rPr>
+          <w:sz w:val="24"/>
+          <w:szCs w:val="24"/>
+          <w:lang w:val="nl-NL"/>
+        </w:rPr>
+      </w:pPr>
+      <w:r>
+        <w:rPr>
+          <w:sz w:val="24"/>
+          <w:szCs w:val="24"/>
+          <w:lang w:val="nl-NL"/>
+        </w:rPr>
+        <w:t>{{</w:t>
+      </w:r>
+      <w:proofErr w:type="spellStart"/>
+      <w:r>
+        <w:rPr>
+          <w:sz w:val="24"/>
+          <w:szCs w:val="24"/>
+          <w:lang w:val="nl-NL"/>
+        </w:rPr>
+        <w:t>config</w:t>
+      </w:r>
+      <w:proofErr w:type="spellEnd"/>
+      <w:r>
+        <w:rPr>
+          <w:sz w:val="24"/>
+          <w:szCs w:val="24"/>
+          <w:lang w:val="nl-NL"/>
+        </w:rPr>
+        <w:t>(“</w:t>
+      </w:r>
+      <w:r>
+        <w:rPr>
+          <w:sz w:val="24"/>
+          <w:szCs w:val="24"/>
+          <w:lang w:val="nl-NL"/>
+        </w:rPr>
+        <w:t>app.name</w:t>
+      </w:r>
+      <w:r>
+        <w:rPr>
+          <w:sz w:val="24"/>
+          <w:szCs w:val="24"/>
+          <w:lang w:val="nl-NL"/>
+        </w:rPr>
+        <w:t>”)}}</w:t>
+      </w:r>
+      <w:r>
+        <w:rPr>
+          <w:sz w:val="24"/>
+          <w:szCs w:val="24"/>
+          <w:lang w:val="nl-NL"/>
+        </w:rPr>
+        <w:t xml:space="preserve"> = APP_NAME (Zo kan je gegevens van de .</w:t>
+      </w:r>
+      <w:proofErr w:type="spellStart"/>
+      <w:r>
+        <w:rPr>
+          <w:sz w:val="24"/>
+          <w:szCs w:val="24"/>
+          <w:lang w:val="nl-NL"/>
+        </w:rPr>
+        <w:t>en</w:t>
+      </w:r>
+      <w:r>
+        <w:rPr>
+          <w:sz w:val="24"/>
+          <w:szCs w:val="24"/>
+          <w:lang w:val="nl-NL"/>
+        </w:rPr>
+        <w:t>v</w:t>
+      </w:r>
+      <w:proofErr w:type="spellEnd"/>
+      <w:r>
+        <w:rPr>
+          <w:sz w:val="24"/>
+          <w:szCs w:val="24"/>
+          <w:lang w:val="nl-NL"/>
+        </w:rPr>
+        <w:t xml:space="preserve"> file halen</w:t>
+      </w:r>
+      <w:r>
+        <w:rPr>
+          <w:sz w:val="24"/>
+          <w:szCs w:val="24"/>
+          <w:lang w:val="nl-NL"/>
+        </w:rPr>
+        <w:t>)</w:t>
+      </w:r>
+    </w:p>
+    <w:p>
+      <w:pPr>
+        <w:rPr>
+          <w:sz w:val="24"/>
+          <w:szCs w:val="24"/>
+          <w:lang w:val="nl-NL"/>
+        </w:rPr>
+      </w:pPr>
+    </w:p>
+    <w:p>
+      <w:pPr>
+        <w:rPr>
+          <w:sz w:val="24"/>
+          <w:szCs w:val="24"/>
+          <w:lang w:val="nl-NL"/>
+        </w:rPr>
+      </w:pPr>
+    </w:p>
+    <w:p>
+      <w:pPr>
+        <w:rPr>
+          <w:sz w:val="24"/>
+          <w:szCs w:val="24"/>
+          <w:lang w:val="nl-NL"/>
+        </w:rPr>
+      </w:pPr>
+    </w:p>
+    <w:p>
+      <w:pPr>
+        <w:rPr>
+          <w:sz w:val="24"/>
+          <w:szCs w:val="24"/>
+          <w:lang w:val="nl-NL"/>
+        </w:rPr>
+      </w:pPr>
+    </w:p>
+    <w:p>
+      <w:pPr>
+        <w:rPr>
+          <w:sz w:val="24"/>
+          <w:szCs w:val="24"/>
+          <w:lang w:val="nl-NL"/>
+        </w:rPr>
+      </w:pPr>
+    </w:p>
+    <w:p>
+      <w:pPr>
+        <w:rPr>
+          <w:sz w:val="24"/>
+          <w:szCs w:val="24"/>
+          <w:lang w:val="nl-NL"/>
+        </w:rPr>
+      </w:pPr>
+    </w:p>
+    <w:p>
+      <w:pPr>
+        <w:rPr>
+          <w:sz w:val="24"/>
+          <w:szCs w:val="24"/>
+          <w:lang w:val="nl-NL"/>
+        </w:rPr>
+      </w:pPr>
+    </w:p>
+    <w:p>
+      <w:pPr>
+        <w:rPr>
+          <w:sz w:val="24"/>
+          <w:szCs w:val="24"/>
+          <w:lang w:val="nl-NL"/>
+        </w:rPr>
+      </w:pPr>
+    </w:p>
+    <w:p>
+      <w:pPr>
+        <w:rPr>
+          <w:sz w:val="24"/>
+          <w:szCs w:val="24"/>
+          <w:lang w:val="nl-NL"/>
+        </w:rPr>
+      </w:pPr>
+    </w:p>
+    <w:p>
+      <w:pPr>
+        <w:rPr>
+          <w:sz w:val="24"/>
+          <w:szCs w:val="24"/>
+          <w:lang w:val="nl-NL"/>
+        </w:rPr>
+      </w:pPr>
+    </w:p>
+    <w:p>
+      <w:pPr>
+        <w:rPr>
+          <w:sz w:val="24"/>
+          <w:szCs w:val="24"/>
+          <w:lang w:val="nl-NL"/>
+        </w:rPr>
+      </w:pPr>
+    </w:p>
+    <w:p>
+      <w:pPr>
+        <w:rPr>
+          <w:sz w:val="24"/>
+          <w:szCs w:val="24"/>
+          <w:lang w:val="nl-NL"/>
+        </w:rPr>
+      </w:pPr>
+    </w:p>
+    <w:p>
+      <w:pPr>
+        <w:rPr>
+          <w:sz w:val="24"/>
+          <w:szCs w:val="24"/>
+          <w:lang w:val="nl-NL"/>
+        </w:rPr>
+      </w:pPr>
+    </w:p>
+    <w:p>
+      <w:pPr>
+        <w:rPr>
+          <w:sz w:val="24"/>
+          <w:szCs w:val="24"/>
+          <w:lang w:val="nl-NL"/>
+        </w:rPr>
+      </w:pPr>
+    </w:p>
+    <w:p>
+      <w:pPr>
+        <w:rPr>
+          <w:sz w:val="24"/>
+          <w:szCs w:val="24"/>
+          <w:lang w:val="nl-NL"/>
+        </w:rPr>
+      </w:pPr>
+    </w:p>
+    <w:p>
+      <w:pPr>
         <w:rPr>
           <w:b/>
           <w:bCs/>
@@ -1439,6 +2808,15 @@
           <w:szCs w:val="32"/>
           <w:lang w:val="nl-NL"/>
         </w:rPr>
+      </w:pPr>
+      <w:r>
+        <w:rPr>
+          <w:b/>
+          <w:bCs/>
+          <w:sz w:val="32"/>
+          <w:szCs w:val="32"/>
+          <w:lang w:val="nl-NL"/>
+        </w:rPr>
         <w:lastRenderedPageBreak/>
         <w:t>Shopping cart workshop</w:t>
       </w:r>
@@ -1465,7 +2843,25 @@
           <w:szCs w:val="24"/>
           <w:lang w:val="nl-NL"/>
         </w:rPr>
-        <w:t xml:space="preserve">alle shopping cart functions in </w:t>
+        <w:t xml:space="preserve">alle shopping cart </w:t>
+      </w:r>
+      <w:proofErr w:type="spellStart"/>
+      <w:r>
+        <w:rPr>
+          <w:sz w:val="24"/>
+          <w:szCs w:val="24"/>
+          <w:lang w:val="nl-NL"/>
+        </w:rPr>
+        <w:t>functions</w:t>
+      </w:r>
+      <w:proofErr w:type="spellEnd"/>
+      <w:r>
+        <w:rPr>
+          <w:sz w:val="24"/>
+          <w:szCs w:val="24"/>
+          <w:lang w:val="nl-NL"/>
+        </w:rPr>
+        <w:t xml:space="preserve"> in </w:t>
       </w:r>
       <w:r>
         <w:rPr>
@@ -1481,27 +2877,97 @@
           <w:szCs w:val="24"/>
           <w:lang w:val="nl-NL"/>
         </w:rPr>
-        <w:t>én class hebt, zodat een front-end dev hier niks mee hoeft te doen.</w:t>
-      </w:r>
-    </w:p>
-    <w:p>
-      <w:pPr>
-        <w:rPr>
-          <w:sz w:val="24"/>
-          <w:szCs w:val="24"/>
-          <w:lang w:val="nl-NL"/>
-        </w:rPr>
-      </w:pPr>
-      <w:r>
-        <w:rPr>
-          <w:sz w:val="24"/>
-          <w:szCs w:val="24"/>
-          <w:lang w:val="nl-NL"/>
-        </w:rPr>
-        <w:t>Zorgt dat je eerst weet hoe je iets gaat maken en om het makkelijker te maken maak alvast functions met names en vars om het logischer te maken voor jezelf of andere hoe het te werk gaat.</w:t>
-      </w:r>
-      <w:bookmarkStart w:id="0" w:name="_GoBack"/>
-      <w:bookmarkEnd w:id="0"/>
+        <w:t xml:space="preserve">én class hebt, zodat een front-end </w:t>
+      </w:r>
+      <w:proofErr w:type="spellStart"/>
+      <w:r>
+        <w:rPr>
+          <w:sz w:val="24"/>
+          <w:szCs w:val="24"/>
+          <w:lang w:val="nl-NL"/>
+        </w:rPr>
+        <w:t>dev</w:t>
+      </w:r>
+      <w:proofErr w:type="spellEnd"/>
+      <w:r>
+        <w:rPr>
+          <w:sz w:val="24"/>
+          <w:szCs w:val="24"/>
+          <w:lang w:val="nl-NL"/>
+        </w:rPr>
+        <w:t xml:space="preserve"> hier niks mee hoeft te doen.</w:t>
+      </w:r>
+    </w:p>
+    <w:p>
+      <w:pPr>
+        <w:rPr>
+          <w:sz w:val="24"/>
+          <w:szCs w:val="24"/>
+          <w:lang w:val="nl-NL"/>
+        </w:rPr>
+      </w:pPr>
+      <w:r>
+        <w:rPr>
+          <w:sz w:val="24"/>
+          <w:szCs w:val="24"/>
+          <w:lang w:val="nl-NL"/>
+        </w:rPr>
+        <w:t xml:space="preserve">Zorgt dat je eerst weet hoe je iets gaat maken en om het makkelijker te maken maak alvast </w:t>
+      </w:r>
+      <w:proofErr w:type="spellStart"/>
+      <w:r>
+        <w:rPr>
+          <w:sz w:val="24"/>
+          <w:szCs w:val="24"/>
+          <w:lang w:val="nl-NL"/>
+        </w:rPr>
+        <w:t>functions</w:t>
+      </w:r>
+      <w:proofErr w:type="spellEnd"/>
+      <w:r>
+        <w:rPr>
+          <w:sz w:val="24"/>
+          <w:szCs w:val="24"/>
+          <w:lang w:val="nl-NL"/>
+        </w:rPr>
+        <w:t xml:space="preserve"> met </w:t>
+      </w:r>
+      <w:proofErr w:type="spellStart"/>
+      <w:r>
+        <w:rPr>
+          <w:sz w:val="24"/>
+          <w:szCs w:val="24"/>
+          <w:lang w:val="nl-NL"/>
+        </w:rPr>
+        <w:t>names</w:t>
+      </w:r>
+      <w:proofErr w:type="spellEnd"/>
+      <w:r>
+        <w:rPr>
+          <w:sz w:val="24"/>
+          <w:szCs w:val="24"/>
+          <w:lang w:val="nl-NL"/>
+        </w:rPr>
+        <w:t xml:space="preserve"> en </w:t>
+      </w:r>
+      <w:proofErr w:type="spellStart"/>
+      <w:r>
+        <w:rPr>
+          <w:sz w:val="24"/>
+          <w:szCs w:val="24"/>
+          <w:lang w:val="nl-NL"/>
+        </w:rPr>
+        <w:t>vars</w:t>
+      </w:r>
+      <w:proofErr w:type="spellEnd"/>
+      <w:r>
+        <w:rPr>
+          <w:sz w:val="24"/>
+          <w:szCs w:val="24"/>
+          <w:lang w:val="nl-NL"/>
+        </w:rPr>
+        <w:t xml:space="preserve"> om het logischer te maken voor jezelf of andere hoe het te werk gaat.</w:t>
+      </w:r>
     </w:p>
     <w:sectPr>
       <w:pgSz w:w="11906" w:h="16838"/>

</xml_diff>